<commit_message>
Added diagrams and finished Einleitung, started technologystack
Former-commit-id: 77c1e172d5cff41a839bbbbc906d1691037b2aaa
</commit_message>
<xml_diff>
--- a/sys-doc/Architektur.docx
+++ b/sys-doc/Architektur.docx
@@ -51,7 +51,9 @@
           <w:szCs w:val="16"/>
         </w:rPr>
         <w:sectPr>
-          <w:footerReference w:type="first" r:id="rId8"/>
+          <w:headerReference w:type="default" r:id="rId8"/>
+          <w:footerReference w:type="default" r:id="rId9"/>
+          <w:footerReference w:type="first" r:id="rId10"/>
           <w:pgSz w:w="595.30pt" w:h="841.90pt" w:code="9"/>
           <w:pgMar w:top="27pt" w:right="44.65pt" w:bottom="72pt" w:left="44.65pt" w:header="36pt" w:footer="36pt" w:gutter="0pt"/>
           <w:cols w:space="36pt"/>
@@ -580,14 +582,7 @@
           <w:sz w:val="18"/>
           <w:szCs w:val="18"/>
         </w:rPr>
-        <w:t xml:space="preserve"> or ORCID</w:t>
-      </w:r>
-      <w:r>
-        <w:rPr>
-          <w:sz w:val="18"/>
-          <w:szCs w:val="18"/>
-        </w:rPr>
-        <w:t xml:space="preserve"> </w:t>
+        <w:t xml:space="preserve"> or ORCID </w:t>
       </w:r>
       <w:r>
         <w:rPr>
@@ -1130,13 +1125,7 @@
         <w:rPr>
           <w:lang w:val="de-DE"/>
         </w:rPr>
-        <w:t xml:space="preserve"> </w:t>
-      </w:r>
-      <w:r>
-        <w:rPr>
-          <w:lang w:val="de-DE"/>
-        </w:rPr>
-        <w:t>Beschreibung der Software-Architektur f</w:t>
+        <w:t xml:space="preserve"> Beschreibung der Software-Architektur f</w:t>
       </w:r>
       <w:r>
         <w:rPr>
@@ -1527,7 +1516,7 @@
                     <pic:cNvPicPr/>
                   </pic:nvPicPr>
                   <pic:blipFill>
-                    <a:blip r:embed="rId9" cstate="print">
+                    <a:blip r:embed="rId11" cstate="print">
                       <a:extLst>
                         <a:ext uri="{28A0092B-C50C-407E-A947-70E740481C1C}">
                           <a14:useLocalDpi xmlns:a14="http://schemas.microsoft.com/office/drawing/2010/main" val="0"/>
@@ -1570,11 +1559,160 @@
     </w:p>
     <w:p>
       <w:pPr>
+        <w:ind w:start="14.40pt"/>
         <w:jc w:val="both"/>
         <w:rPr>
           <w:lang w:val="de-DE"/>
         </w:rPr>
       </w:pPr>
+      <w:r>
+        <w:rPr>
+          <w:lang w:val="de-DE"/>
+        </w:rPr>
+        <w:t>Unser System soll folgende Architekturziele berücksichtigen:</w:t>
+      </w:r>
+    </w:p>
+    <w:p>
+      <w:pPr>
+        <w:pStyle w:val="Listenabsatz"/>
+        <w:numPr>
+          <w:ilvl w:val="0"/>
+          <w:numId w:val="25"/>
+        </w:numPr>
+        <w:jc w:val="both"/>
+        <w:rPr>
+          <w:lang w:val="de-DE"/>
+        </w:rPr>
+      </w:pPr>
+      <w:r>
+        <w:rPr>
+          <w:lang w:val="de-DE"/>
+        </w:rPr>
+        <w:t>Zuverlässigkeit</w:t>
+      </w:r>
+    </w:p>
+    <w:p>
+      <w:pPr>
+        <w:pStyle w:val="Listenabsatz"/>
+        <w:numPr>
+          <w:ilvl w:val="1"/>
+          <w:numId w:val="25"/>
+        </w:numPr>
+        <w:jc w:val="both"/>
+        <w:rPr>
+          <w:lang w:val="de-DE"/>
+        </w:rPr>
+      </w:pPr>
+      <w:r>
+        <w:rPr>
+          <w:lang w:val="de-DE"/>
+        </w:rPr>
+        <w:t>Der Nutzer sollte eine Reibungslose Spielerfahrung haben</w:t>
+      </w:r>
+    </w:p>
+    <w:p>
+      <w:pPr>
+        <w:pStyle w:val="Listenabsatz"/>
+        <w:numPr>
+          <w:ilvl w:val="1"/>
+          <w:numId w:val="25"/>
+        </w:numPr>
+        <w:jc w:val="both"/>
+        <w:rPr>
+          <w:lang w:val="de-DE"/>
+        </w:rPr>
+      </w:pPr>
+      <w:r>
+        <w:rPr>
+          <w:lang w:val="de-DE"/>
+        </w:rPr>
+        <w:t>Die Verarbeitung der Spielaktionen und die Aktualisierung der Spielzustände müssen zuverlässig sein, um Spielausfälle zu vermeiden</w:t>
+      </w:r>
+    </w:p>
+    <w:p>
+      <w:pPr>
+        <w:pStyle w:val="Listenabsatz"/>
+        <w:numPr>
+          <w:ilvl w:val="0"/>
+          <w:numId w:val="25"/>
+        </w:numPr>
+        <w:jc w:val="both"/>
+        <w:rPr>
+          <w:lang w:val="de-DE"/>
+        </w:rPr>
+      </w:pPr>
+      <w:r>
+        <w:rPr>
+          <w:lang w:val="de-DE"/>
+        </w:rPr>
+        <w:lastRenderedPageBreak/>
+        <w:t>Benutzbarkeit</w:t>
+      </w:r>
+    </w:p>
+    <w:p>
+      <w:pPr>
+        <w:pStyle w:val="Listenabsatz"/>
+        <w:numPr>
+          <w:ilvl w:val="1"/>
+          <w:numId w:val="25"/>
+        </w:numPr>
+        <w:jc w:val="both"/>
+        <w:rPr>
+          <w:lang w:val="de-DE"/>
+        </w:rPr>
+      </w:pPr>
+      <w:r>
+        <w:rPr>
+          <w:lang w:val="de-DE"/>
+        </w:rPr>
+        <w:t>Die Anwendung soll für eine breite Gruppe von Nutzer intuitiv navigierbar sein</w:t>
+      </w:r>
+    </w:p>
+    <w:p>
+      <w:pPr>
+        <w:pStyle w:val="Listenabsatz"/>
+        <w:numPr>
+          <w:ilvl w:val="0"/>
+          <w:numId w:val="25"/>
+        </w:numPr>
+        <w:jc w:val="both"/>
+        <w:rPr>
+          <w:lang w:val="de-DE"/>
+        </w:rPr>
+      </w:pPr>
+      <w:r>
+        <w:rPr>
+          <w:lang w:val="de-DE"/>
+        </w:rPr>
+        <w:t>Echtzeitkommunikation</w:t>
+      </w:r>
+    </w:p>
+    <w:p>
+      <w:pPr>
+        <w:pStyle w:val="Listenabsatz"/>
+        <w:numPr>
+          <w:ilvl w:val="1"/>
+          <w:numId w:val="25"/>
+        </w:numPr>
+        <w:jc w:val="both"/>
+        <w:rPr>
+          <w:lang w:val="de-DE"/>
+        </w:rPr>
+      </w:pPr>
+      <w:r>
+        <w:rPr>
+          <w:lang w:val="de-DE"/>
+        </w:rPr>
+        <w:t>Schnelle Aktualisierung des Spielstatus und Ausführung der Spieleaktionen</w:t>
+      </w:r>
+    </w:p>
+    <w:p>
+      <w:pPr>
+        <w:jc w:val="both"/>
+        <w:rPr>
+          <w:lang w:val="de-DE"/>
+        </w:rPr>
+      </w:pPr>
     </w:p>
     <w:p>
       <w:pPr>
@@ -1608,6 +1746,9 @@
     <w:p>
       <w:pPr>
         <w:pStyle w:val="Textkrper"/>
+        <w:rPr>
+          <w:lang w:val="de-DE"/>
+        </w:rPr>
       </w:pPr>
       <w:r>
         <w:rPr>
@@ -1643,14 +1784,82 @@
         <w:rPr>
           <w:lang w:val="de-DE"/>
         </w:rPr>
-        <w:t xml:space="preserve">mit Typescript als Programmiersprache um die Vorteile der statischen Typisierung zu nutzen. Zusätzlich integrieren wir Socket.IO, </w:t>
-      </w:r>
-      <w:r>
-        <w:rPr>
-          <w:lang w:val="de-DE"/>
-        </w:rPr>
-        <w:lastRenderedPageBreak/>
-        <w:t>um eine Echtzeitkommunikation zwischen Front-End und Back-End zu ermöglichen.</w:t>
+        <w:t xml:space="preserve">mit Typescript als Programmiersprache um die Vorteile der statischen Typisierung zu nutzen. Zusätzlich integrieren wir Socket.IO, um eine Echtzeitkommunikation zwischen </w:t>
+      </w:r>
+      <w:r>
+        <w:rPr>
+          <w:lang w:val="de-DE"/>
+        </w:rPr>
+        <w:t>Client</w:t>
+      </w:r>
+      <w:r>
+        <w:rPr>
+          <w:lang w:val="de-DE"/>
+        </w:rPr>
+        <w:t xml:space="preserve"> und </w:t>
+      </w:r>
+      <w:r>
+        <w:rPr>
+          <w:lang w:val="de-DE"/>
+        </w:rPr>
+        <w:t xml:space="preserve"> Server </w:t>
+      </w:r>
+      <w:r>
+        <w:rPr>
+          <w:lang w:val="de-DE"/>
+        </w:rPr>
+        <w:t>zu ermöglichen.</w:t>
+      </w:r>
+    </w:p>
+    <w:p>
+      <w:pPr>
+        <w:pStyle w:val="Textkrper"/>
+      </w:pPr>
+      <w:r>
+        <w:rPr>
+          <w:noProof/>
+        </w:rPr>
+        <w:drawing>
+          <wp:inline distT="0" distB="0" distL="0" distR="0" wp14:anchorId="38B92A41" wp14:editId="2CACD46C">
+            <wp:extent cx="2519133" cy="5730949"/>
+            <wp:effectExtent l="0" t="0" r="0" b="0"/>
+            <wp:docPr id="2" name="Grafik 2" descr="Ein Bild, das Text, Screenshot, Schrift, Design enthält.&#10;&#10;Automatisch generierte Beschreibung"/>
+            <wp:cNvGraphicFramePr>
+              <a:graphicFrameLocks xmlns:a="http://purl.oclc.org/ooxml/drawingml/main" noChangeAspect="1"/>
+            </wp:cNvGraphicFramePr>
+            <a:graphic xmlns:a="http://purl.oclc.org/ooxml/drawingml/main">
+              <a:graphicData uri="http://purl.oclc.org/ooxml/drawingml/picture">
+                <pic:pic xmlns:pic="http://purl.oclc.org/ooxml/drawingml/picture">
+                  <pic:nvPicPr>
+                    <pic:cNvPr id="2" name="Grafik 2" descr="Ein Bild, das Text, Screenshot, Schrift, Design enthält.&#10;&#10;Automatisch generierte Beschreibung"/>
+                    <pic:cNvPicPr/>
+                  </pic:nvPicPr>
+                  <pic:blipFill>
+                    <a:blip r:embed="rId12" cstate="print">
+                      <a:extLst>
+                        <a:ext uri="{28A0092B-C50C-407E-A947-70E740481C1C}">
+                          <a14:useLocalDpi xmlns:a14="http://schemas.microsoft.com/office/drawing/2010/main" val="0"/>
+                        </a:ext>
+                      </a:extLst>
+                    </a:blip>
+                    <a:stretch>
+                      <a:fillRect/>
+                    </a:stretch>
+                  </pic:blipFill>
+                  <pic:spPr>
+                    <a:xfrm>
+                      <a:off x="0" y="0"/>
+                      <a:ext cx="2530739" cy="5757353"/>
+                    </a:xfrm>
+                    <a:prstGeom prst="rect">
+                      <a:avLst/>
+                    </a:prstGeom>
+                  </pic:spPr>
+                </pic:pic>
+              </a:graphicData>
+            </a:graphic>
+          </wp:inline>
+        </w:drawing>
       </w:r>
     </w:p>
     <w:p>
@@ -1658,15 +1867,50 @@
         <w:pStyle w:val="berschrift2"/>
       </w:pPr>
       <w:r>
-        <w:t>Maintaining the Integrity of the Specifications</w:t>
+        <w:t>Architektur Frontend</w:t>
       </w:r>
     </w:p>
     <w:p>
       <w:pPr>
         <w:pStyle w:val="Textkrper"/>
-      </w:pPr>
-      <w:r>
-        <w:t>The template is used to format your paper and style the text. All margins, column widths, line spaces, and text fonts are prescribed; please do not alter them. You may note peculiarities. For example, the head margin in this template measures proportionately more than is customary. This measurement and others are deliberate, using specifications that anticipate your paper as one part of the entire proceedings, and not as an independent document. Please do not revise any of the current designations.</w:t>
+        <w:ind w:start="14.40pt" w:firstLine="0pt"/>
+      </w:pPr>
+      <w:r>
+        <w:rPr>
+          <w:lang w:val="de-DE"/>
+        </w:rPr>
+        <w:t>Im Frontend wurd</w:t>
+      </w:r>
+      <w:r>
+        <w:t>.</w:t>
+      </w:r>
+    </w:p>
+    <w:p>
+      <w:pPr>
+        <w:pStyle w:val="berschrift2"/>
+        <w:rPr>
+          <w:lang w:val="de-DE"/>
+        </w:rPr>
+      </w:pPr>
+      <w:r>
+        <w:rPr>
+          <w:lang w:val="de-DE"/>
+        </w:rPr>
+        <w:t>Architektur Backend</w:t>
+      </w:r>
+    </w:p>
+    <w:p>
+      <w:pPr>
+        <w:pStyle w:val="berschrift2"/>
+        <w:rPr>
+          <w:lang w:val="de-DE"/>
+        </w:rPr>
+      </w:pPr>
+      <w:r>
+        <w:rPr>
+          <w:lang w:val="de-DE"/>
+        </w:rPr>
+        <w:t>Kommunikation</w:t>
       </w:r>
     </w:p>
     <w:p>
@@ -1674,13 +1918,7 @@
         <w:pStyle w:val="berschrift1"/>
       </w:pPr>
       <w:r>
-        <w:t xml:space="preserve">Prepare Your Paper </w:t>
-      </w:r>
-      <w:r>
-        <w:t>Before</w:t>
-      </w:r>
-      <w:r>
-        <w:t xml:space="preserve"> Styling</w:t>
+        <w:t>Probleme bei der Entwicklung</w:t>
       </w:r>
     </w:p>
     <w:p>
@@ -1919,6 +2157,7 @@
         <w:pStyle w:val="Textkrper"/>
       </w:pPr>
       <w:r>
+        <w:lastRenderedPageBreak/>
         <w:t>Note that the equation is centered using a center tab stop. Be sure that the symbols in your equation have been defined before or immediately following the equation. Use “(1)”, not “Eq. (1)” or “equation (1)”, except at the beginning of a sentence: “Equation (1) is . . .”</w:t>
       </w:r>
     </w:p>
@@ -2055,10 +2294,7 @@
         <w:pStyle w:val="berschrift1"/>
       </w:pPr>
       <w:r>
-        <w:t xml:space="preserve">Using the </w:t>
-      </w:r>
-      <w:r>
-        <w:t>Template</w:t>
+        <w:t>Ausblick</w:t>
       </w:r>
     </w:p>
     <w:p>
@@ -2066,11 +2302,7 @@
         <w:pStyle w:val="Textkrper"/>
       </w:pPr>
       <w:r>
-        <w:t xml:space="preserve">After the text edit has been completed, the paper is ready for the template. Duplicate the template file by using the Save </w:t>
-      </w:r>
-      <w:r>
-        <w:lastRenderedPageBreak/>
-        <w:t>As command, and use the naming convention prescribed by your conference for the name of your paper. In this newly created file, highlight all of the contents and import your prepared text file. You are now ready to style your paper; use the scroll down window on the left of the MS Word Formatting toolbar.</w:t>
+        <w:t>After the text edit has been completed, the paper is ready for the template. Duplicate the template file by using the Save As command, and use the naming convention prescribed by your conference for the name of your paper. In this newly created file, highlight all of the contents and import your prepared text file. You are now ready to style your paper; use the scroll down window on the left of the MS Word Formatting toolbar.</w:t>
       </w:r>
     </w:p>
     <w:p>
@@ -2154,7 +2386,10 @@
         <w:t xml:space="preserve">A minimum of one author is required for all conference articles. </w:t>
       </w:r>
       <w:r>
-        <w:t>Author names should be listed starting from left to right and then moving down to the next line. This is the author sequence that will be used in future citations and by indexing services.</w:t>
+        <w:t xml:space="preserve">Author names should be listed starting </w:t>
+      </w:r>
+      <w:r>
+        <w:t>from left to right and then moving down to the next line. This is the author sequence that will be used in future citations and by indexing services.</w:t>
       </w:r>
       <w:r>
         <w:t xml:space="preserve"> </w:t>
@@ -2631,7 +2866,11 @@
         <w:pStyle w:val="Textkrper"/>
       </w:pPr>
       <w:r>
-        <w:t>Figure Labels: Use 8 point Times New Roman for Figure labels. Use words rather than symbols or abbreviations when writing Figure axis labels to avoid confusing the reader. As an example, write the quantity “Magnetization”, or “Magnetization, M”, not just “M”. If including units in the label, present them within parentheses. Do not label axes only with units. In the example, write “Magnetization (A/m)” or “Magnetization {A[m(1)]}”, not just “A/m”. Do not label axes</w:t>
+        <w:t xml:space="preserve">Figure Labels: Use 8 point Times New Roman for Figure labels. Use words rather than symbols or abbreviations when writing Figure axis labels to avoid confusing the reader. As an </w:t>
+      </w:r>
+      <w:r>
+        <w:lastRenderedPageBreak/>
+        <w:t>example, write the quantity “Magnetization”, or “Magnetization, M”, not just “M”. If including units in the label, present them within parentheses. Do not label axes only with units. In the example, write “Magnetization (A/m)” or “Magnetization {A[m(1)]}”, not just “A/m”. Do not label axes</w:t>
       </w:r>
       <w:r>
         <w:t xml:space="preserve"> </w:t>
@@ -2788,7 +3027,10 @@
         <w:t xml:space="preserve">’ </w:t>
       </w:r>
       <w:r>
-        <w:t>names; do not use “et al.”. Papers that have not been published, even if they have been submitted for publication, should be cited as “unpublished” [4]. Papers that have been accepted for publication should be cited as “in press” [5]. Capitalize only the first word in a paper title, except for proper nouns and element symbols.</w:t>
+        <w:t xml:space="preserve">names; do not use “et al.”. Papers that have not been published, even if they have been submitted for publication, should be cited as “unpublished” [4]. Papers that have been accepted for publication should be cited as “in press” [5]. </w:t>
+      </w:r>
+      <w:r>
+        <w:t>Capitalize only the first word in a paper title, except for proper nouns and element symbols.</w:t>
       </w:r>
     </w:p>
     <w:p>
@@ -2937,20 +3179,7 @@
           <w:szCs w:val="20"/>
           <w:lang w:val="x-none" w:eastAsia="x-none"/>
         </w:rPr>
-        <w:t xml:space="preserve">IEEE conference templates contain guidance text for composing and formatting conference papers. Please ensure that all template text is removed from your conference paper prior to submission to the </w:t>
-      </w:r>
-      <w:r>
-        <w:rPr>
-          <w:rFonts w:eastAsia="SimSun"/>
-          <w:b/>
-          <w:noProof w:val="0"/>
-          <w:color w:val="FF0000"/>
-          <w:spacing w:val="-1"/>
-          <w:sz w:val="20"/>
-          <w:szCs w:val="20"/>
-          <w:lang w:val="x-none" w:eastAsia="x-none"/>
-        </w:rPr>
-        <w:t xml:space="preserve">conference. Failure to remove template text from your paper </w:t>
+        <w:t xml:space="preserve">IEEE conference templates contain guidance text for composing and formatting conference papers. Please ensure that all template text is removed from your conference paper prior to submission to the conference. Failure to remove template text from your paper </w:t>
       </w:r>
       <w:r>
         <w:rPr>
@@ -3097,6 +3326,9 @@
       </w:r>
     </w:p>
   </w:endnote>
+  <w:endnote w:type="continuationNotice" w:id="1">
+    <w:p/>
+  </w:endnote>
 </w:endnotes>
 </file>
 
@@ -3105,6 +3337,16 @@
   <w:p>
     <w:pPr>
       <w:pStyle w:val="Fuzeile"/>
+    </w:pPr>
+  </w:p>
+</w:ftr>
+</file>
+
+<file path=word/footer2.xml><?xml version="1.0" encoding="utf-8"?>
+<w:ftr xmlns:cx="http://schemas.microsoft.com/office/drawing/2014/chartex" xmlns:cx1="http://schemas.microsoft.com/office/drawing/2015/9/8/chartex" xmlns:cx2="http://schemas.microsoft.com/office/drawing/2015/10/21/chartex" xmlns:cx3="http://schemas.microsoft.com/office/drawing/2016/5/9/chartex" xmlns:cx4="http://schemas.microsoft.com/office/drawing/2016/5/10/chartex" xmlns:cx5="http://schemas.microsoft.com/office/drawing/2016/5/11/chartex" xmlns:cx6="http://schemas.microsoft.com/office/drawing/2016/5/12/chartex" xmlns:cx7="http://schemas.microsoft.com/office/drawing/2016/5/13/chartex" xmlns:cx8="http://schemas.microsoft.com/office/drawing/2016/5/14/chartex" xmlns:mc="http://schemas.openxmlformats.org/markup-compatibility/2006" xmlns:aink="http://schemas.microsoft.com/office/drawing/2016/ink" xmlns:am3d="http://schemas.microsoft.com/office/drawing/2017/model3d" xmlns:o="urn:schemas-microsoft-com:office:office" xmlns:oel="http://schemas.microsoft.com/office/2019/extlst" xmlns:r="http://purl.oclc.org/ooxml/officeDocument/relationships" xmlns:m="http://purl.oclc.org/ooxml/officeDocument/math" xmlns:v="urn:schemas-microsoft-com:vml" xmlns:wp14="http://schemas.microsoft.com/office/word/2010/wordprocessingDrawing" xmlns:wp="http://purl.oclc.org/ooxml/drawingml/wordprocessingDrawing" xmlns:w10="urn:schemas-microsoft-com:office:word" xmlns:w="http://purl.oclc.org/ooxml/wordprocessingml/main" xmlns:w14="http://schemas.microsoft.com/office/word/2010/wordml" xmlns:w15="http://schemas.microsoft.com/office/word/2012/wordml" xmlns:w16cex="http://schemas.microsoft.com/office/word/2018/wordml/cex" xmlns:w16cid="http://schemas.microsoft.com/office/word/2016/wordml/cid" xmlns:w16="http://schemas.microsoft.com/office/word/2018/wordml" xmlns:w16sdtdh="http://schemas.microsoft.com/office/word/2020/wordml/sdtdatahash" xmlns:w16se="http://schemas.microsoft.com/office/word/2015/wordml/symex" xmlns:wpi="http://schemas.microsoft.com/office/word/2010/wordprocessingInk" xmlns:wne="http://schemas.microsoft.com/office/word/2006/wordml" mc:Ignorable="w14 w15 w16se w16cid w16 w16cex w16sdtdh wne wp14">
+  <w:p>
+    <w:pPr>
+      <w:pStyle w:val="Fuzeile"/>
       <w:jc w:val="start"/>
       <w:rPr>
         <w:sz w:val="16"/>
@@ -3132,7 +3374,20 @@
       </w:r>
     </w:p>
   </w:footnote>
+  <w:footnote w:type="continuationNotice" w:id="1">
+    <w:p/>
+  </w:footnote>
 </w:footnotes>
+</file>
+
+<file path=word/header1.xml><?xml version="1.0" encoding="utf-8"?>
+<w:hdr xmlns:cx="http://schemas.microsoft.com/office/drawing/2014/chartex" xmlns:cx1="http://schemas.microsoft.com/office/drawing/2015/9/8/chartex" xmlns:cx2="http://schemas.microsoft.com/office/drawing/2015/10/21/chartex" xmlns:cx3="http://schemas.microsoft.com/office/drawing/2016/5/9/chartex" xmlns:cx4="http://schemas.microsoft.com/office/drawing/2016/5/10/chartex" xmlns:cx5="http://schemas.microsoft.com/office/drawing/2016/5/11/chartex" xmlns:cx6="http://schemas.microsoft.com/office/drawing/2016/5/12/chartex" xmlns:cx7="http://schemas.microsoft.com/office/drawing/2016/5/13/chartex" xmlns:cx8="http://schemas.microsoft.com/office/drawing/2016/5/14/chartex" xmlns:mc="http://schemas.openxmlformats.org/markup-compatibility/2006" xmlns:aink="http://schemas.microsoft.com/office/drawing/2016/ink" xmlns:am3d="http://schemas.microsoft.com/office/drawing/2017/model3d" xmlns:o="urn:schemas-microsoft-com:office:office" xmlns:oel="http://schemas.microsoft.com/office/2019/extlst" xmlns:r="http://purl.oclc.org/ooxml/officeDocument/relationships" xmlns:m="http://purl.oclc.org/ooxml/officeDocument/math" xmlns:v="urn:schemas-microsoft-com:vml" xmlns:wp14="http://schemas.microsoft.com/office/word/2010/wordprocessingDrawing" xmlns:wp="http://purl.oclc.org/ooxml/drawingml/wordprocessingDrawing" xmlns:w10="urn:schemas-microsoft-com:office:word" xmlns:w="http://purl.oclc.org/ooxml/wordprocessingml/main" xmlns:w14="http://schemas.microsoft.com/office/word/2010/wordml" xmlns:w15="http://schemas.microsoft.com/office/word/2012/wordml" xmlns:w16cex="http://schemas.microsoft.com/office/word/2018/wordml/cex" xmlns:w16cid="http://schemas.microsoft.com/office/word/2016/wordml/cid" xmlns:w16="http://schemas.microsoft.com/office/word/2018/wordml" xmlns:w16sdtdh="http://schemas.microsoft.com/office/word/2020/wordml/sdtdatahash" xmlns:w16se="http://schemas.microsoft.com/office/word/2015/wordml/symex" xmlns:wpi="http://schemas.microsoft.com/office/word/2010/wordprocessingInk" xmlns:wne="http://schemas.microsoft.com/office/word/2006/wordml" mc:Ignorable="w14 w15 w16se w16cid w16 w16cex w16sdtdh wne wp14">
+  <w:p>
+    <w:pPr>
+      <w:pStyle w:val="Kopfzeile"/>
+    </w:pPr>
+  </w:p>
+</w:hdr>
 </file>
 
 <file path=word/numbering.xml><?xml version="1.0" encoding="utf-8"?>
@@ -3852,6 +4107,119 @@
     </w:lvl>
   </w:abstractNum>
   <w:abstractNum w:abstractNumId="14" w15:restartNumberingAfterBreak="0">
+    <w:nsid w:val="2A3A272F"/>
+    <w:multiLevelType w:val="hybridMultilevel"/>
+    <w:tmpl w:val="764A9B26"/>
+    <w:lvl w:ilvl="0" w:tplc="04070001">
+      <w:start w:val="1"/>
+      <w:numFmt w:val="bullet"/>
+      <w:lvlText w:val=""/>
+      <w:lvlJc w:val="start"/>
+      <w:pPr>
+        <w:ind w:start="50.40pt" w:hanging="18pt"/>
+      </w:pPr>
+      <w:rPr>
+        <w:rFonts w:ascii="Symbol" w:hAnsi="Symbol" w:hint="default"/>
+      </w:rPr>
+    </w:lvl>
+    <w:lvl w:ilvl="1" w:tplc="04070003">
+      <w:start w:val="1"/>
+      <w:numFmt w:val="bullet"/>
+      <w:lvlText w:val="o"/>
+      <w:lvlJc w:val="start"/>
+      <w:pPr>
+        <w:ind w:start="86.40pt" w:hanging="18pt"/>
+      </w:pPr>
+      <w:rPr>
+        <w:rFonts w:ascii="Courier New" w:hAnsi="Courier New" w:cs="Courier New" w:hint="default"/>
+      </w:rPr>
+    </w:lvl>
+    <w:lvl w:ilvl="2" w:tplc="04070005" w:tentative="1">
+      <w:start w:val="1"/>
+      <w:numFmt w:val="bullet"/>
+      <w:lvlText w:val=""/>
+      <w:lvlJc w:val="start"/>
+      <w:pPr>
+        <w:ind w:start="122.40pt" w:hanging="18pt"/>
+      </w:pPr>
+      <w:rPr>
+        <w:rFonts w:ascii="Wingdings" w:hAnsi="Wingdings" w:hint="default"/>
+      </w:rPr>
+    </w:lvl>
+    <w:lvl w:ilvl="3" w:tplc="04070001" w:tentative="1">
+      <w:start w:val="1"/>
+      <w:numFmt w:val="bullet"/>
+      <w:lvlText w:val=""/>
+      <w:lvlJc w:val="start"/>
+      <w:pPr>
+        <w:ind w:start="158.40pt" w:hanging="18pt"/>
+      </w:pPr>
+      <w:rPr>
+        <w:rFonts w:ascii="Symbol" w:hAnsi="Symbol" w:hint="default"/>
+      </w:rPr>
+    </w:lvl>
+    <w:lvl w:ilvl="4" w:tplc="04070003" w:tentative="1">
+      <w:start w:val="1"/>
+      <w:numFmt w:val="bullet"/>
+      <w:lvlText w:val="o"/>
+      <w:lvlJc w:val="start"/>
+      <w:pPr>
+        <w:ind w:start="194.40pt" w:hanging="18pt"/>
+      </w:pPr>
+      <w:rPr>
+        <w:rFonts w:ascii="Courier New" w:hAnsi="Courier New" w:cs="Courier New" w:hint="default"/>
+      </w:rPr>
+    </w:lvl>
+    <w:lvl w:ilvl="5" w:tplc="04070005" w:tentative="1">
+      <w:start w:val="1"/>
+      <w:numFmt w:val="bullet"/>
+      <w:lvlText w:val=""/>
+      <w:lvlJc w:val="start"/>
+      <w:pPr>
+        <w:ind w:start="230.40pt" w:hanging="18pt"/>
+      </w:pPr>
+      <w:rPr>
+        <w:rFonts w:ascii="Wingdings" w:hAnsi="Wingdings" w:hint="default"/>
+      </w:rPr>
+    </w:lvl>
+    <w:lvl w:ilvl="6" w:tplc="04070001" w:tentative="1">
+      <w:start w:val="1"/>
+      <w:numFmt w:val="bullet"/>
+      <w:lvlText w:val=""/>
+      <w:lvlJc w:val="start"/>
+      <w:pPr>
+        <w:ind w:start="266.40pt" w:hanging="18pt"/>
+      </w:pPr>
+      <w:rPr>
+        <w:rFonts w:ascii="Symbol" w:hAnsi="Symbol" w:hint="default"/>
+      </w:rPr>
+    </w:lvl>
+    <w:lvl w:ilvl="7" w:tplc="04070003" w:tentative="1">
+      <w:start w:val="1"/>
+      <w:numFmt w:val="bullet"/>
+      <w:lvlText w:val="o"/>
+      <w:lvlJc w:val="start"/>
+      <w:pPr>
+        <w:ind w:start="302.40pt" w:hanging="18pt"/>
+      </w:pPr>
+      <w:rPr>
+        <w:rFonts w:ascii="Courier New" w:hAnsi="Courier New" w:cs="Courier New" w:hint="default"/>
+      </w:rPr>
+    </w:lvl>
+    <w:lvl w:ilvl="8" w:tplc="04070005" w:tentative="1">
+      <w:start w:val="1"/>
+      <w:numFmt w:val="bullet"/>
+      <w:lvlText w:val=""/>
+      <w:lvlJc w:val="start"/>
+      <w:pPr>
+        <w:ind w:start="338.40pt" w:hanging="18pt"/>
+      </w:pPr>
+      <w:rPr>
+        <w:rFonts w:ascii="Wingdings" w:hAnsi="Wingdings" w:hint="default"/>
+      </w:rPr>
+    </w:lvl>
+  </w:abstractNum>
+  <w:abstractNum w:abstractNumId="15" w15:restartNumberingAfterBreak="0">
     <w:nsid w:val="37660336"/>
     <w:multiLevelType w:val="hybridMultilevel"/>
     <w:tmpl w:val="754EAC84"/>
@@ -3992,7 +4360,7 @@
       </w:rPr>
     </w:lvl>
   </w:abstractNum>
-  <w:abstractNum w:abstractNumId="15" w15:restartNumberingAfterBreak="0">
+  <w:abstractNum w:abstractNumId="16" w15:restartNumberingAfterBreak="0">
     <w:nsid w:val="39E54FC6"/>
     <w:multiLevelType w:val="singleLevel"/>
     <w:tmpl w:val="5B7288D4"/>
@@ -4012,7 +4380,120 @@
       </w:rPr>
     </w:lvl>
   </w:abstractNum>
-  <w:abstractNum w:abstractNumId="16" w15:restartNumberingAfterBreak="0">
+  <w:abstractNum w:abstractNumId="17" w15:restartNumberingAfterBreak="0">
+    <w:nsid w:val="3A6336B8"/>
+    <w:multiLevelType w:val="hybridMultilevel"/>
+    <w:tmpl w:val="FE20B774"/>
+    <w:lvl w:ilvl="0" w:tplc="04070001">
+      <w:start w:val="1"/>
+      <w:numFmt w:val="bullet"/>
+      <w:lvlText w:val=""/>
+      <w:lvlJc w:val="start"/>
+      <w:pPr>
+        <w:ind w:start="36pt" w:hanging="18pt"/>
+      </w:pPr>
+      <w:rPr>
+        <w:rFonts w:ascii="Symbol" w:hAnsi="Symbol" w:hint="default"/>
+      </w:rPr>
+    </w:lvl>
+    <w:lvl w:ilvl="1" w:tplc="04070003" w:tentative="1">
+      <w:start w:val="1"/>
+      <w:numFmt w:val="bullet"/>
+      <w:lvlText w:val="o"/>
+      <w:lvlJc w:val="start"/>
+      <w:pPr>
+        <w:ind w:start="72pt" w:hanging="18pt"/>
+      </w:pPr>
+      <w:rPr>
+        <w:rFonts w:ascii="Courier New" w:hAnsi="Courier New" w:cs="Courier New" w:hint="default"/>
+      </w:rPr>
+    </w:lvl>
+    <w:lvl w:ilvl="2" w:tplc="04070005" w:tentative="1">
+      <w:start w:val="1"/>
+      <w:numFmt w:val="bullet"/>
+      <w:lvlText w:val=""/>
+      <w:lvlJc w:val="start"/>
+      <w:pPr>
+        <w:ind w:start="108pt" w:hanging="18pt"/>
+      </w:pPr>
+      <w:rPr>
+        <w:rFonts w:ascii="Wingdings" w:hAnsi="Wingdings" w:hint="default"/>
+      </w:rPr>
+    </w:lvl>
+    <w:lvl w:ilvl="3" w:tplc="04070001" w:tentative="1">
+      <w:start w:val="1"/>
+      <w:numFmt w:val="bullet"/>
+      <w:lvlText w:val=""/>
+      <w:lvlJc w:val="start"/>
+      <w:pPr>
+        <w:ind w:start="144pt" w:hanging="18pt"/>
+      </w:pPr>
+      <w:rPr>
+        <w:rFonts w:ascii="Symbol" w:hAnsi="Symbol" w:hint="default"/>
+      </w:rPr>
+    </w:lvl>
+    <w:lvl w:ilvl="4" w:tplc="04070003" w:tentative="1">
+      <w:start w:val="1"/>
+      <w:numFmt w:val="bullet"/>
+      <w:lvlText w:val="o"/>
+      <w:lvlJc w:val="start"/>
+      <w:pPr>
+        <w:ind w:start="180pt" w:hanging="18pt"/>
+      </w:pPr>
+      <w:rPr>
+        <w:rFonts w:ascii="Courier New" w:hAnsi="Courier New" w:cs="Courier New" w:hint="default"/>
+      </w:rPr>
+    </w:lvl>
+    <w:lvl w:ilvl="5" w:tplc="04070005" w:tentative="1">
+      <w:start w:val="1"/>
+      <w:numFmt w:val="bullet"/>
+      <w:lvlText w:val=""/>
+      <w:lvlJc w:val="start"/>
+      <w:pPr>
+        <w:ind w:start="216pt" w:hanging="18pt"/>
+      </w:pPr>
+      <w:rPr>
+        <w:rFonts w:ascii="Wingdings" w:hAnsi="Wingdings" w:hint="default"/>
+      </w:rPr>
+    </w:lvl>
+    <w:lvl w:ilvl="6" w:tplc="04070001" w:tentative="1">
+      <w:start w:val="1"/>
+      <w:numFmt w:val="bullet"/>
+      <w:lvlText w:val=""/>
+      <w:lvlJc w:val="start"/>
+      <w:pPr>
+        <w:ind w:start="252pt" w:hanging="18pt"/>
+      </w:pPr>
+      <w:rPr>
+        <w:rFonts w:ascii="Symbol" w:hAnsi="Symbol" w:hint="default"/>
+      </w:rPr>
+    </w:lvl>
+    <w:lvl w:ilvl="7" w:tplc="04070003" w:tentative="1">
+      <w:start w:val="1"/>
+      <w:numFmt w:val="bullet"/>
+      <w:lvlText w:val="o"/>
+      <w:lvlJc w:val="start"/>
+      <w:pPr>
+        <w:ind w:start="288pt" w:hanging="18pt"/>
+      </w:pPr>
+      <w:rPr>
+        <w:rFonts w:ascii="Courier New" w:hAnsi="Courier New" w:cs="Courier New" w:hint="default"/>
+      </w:rPr>
+    </w:lvl>
+    <w:lvl w:ilvl="8" w:tplc="04070005" w:tentative="1">
+      <w:start w:val="1"/>
+      <w:numFmt w:val="bullet"/>
+      <w:lvlText w:val=""/>
+      <w:lvlJc w:val="start"/>
+      <w:pPr>
+        <w:ind w:start="324pt" w:hanging="18pt"/>
+      </w:pPr>
+      <w:rPr>
+        <w:rFonts w:ascii="Wingdings" w:hAnsi="Wingdings" w:hint="default"/>
+      </w:rPr>
+    </w:lvl>
+  </w:abstractNum>
+  <w:abstractNum w:abstractNumId="18" w15:restartNumberingAfterBreak="0">
     <w:nsid w:val="4189603E"/>
     <w:multiLevelType w:val="multilevel"/>
     <w:tmpl w:val="0AB06E12"/>
@@ -4219,7 +4700,7 @@
       </w:rPr>
     </w:lvl>
   </w:abstractNum>
-  <w:abstractNum w:abstractNumId="17" w15:restartNumberingAfterBreak="0">
+  <w:abstractNum w:abstractNumId="19" w15:restartNumberingAfterBreak="0">
     <w:nsid w:val="493C3F76"/>
     <w:multiLevelType w:val="hybridMultilevel"/>
     <w:tmpl w:val="9A9E418C"/>
@@ -4330,7 +4811,7 @@
       </w:pPr>
     </w:lvl>
   </w:abstractNum>
-  <w:abstractNum w:abstractNumId="18" w15:restartNumberingAfterBreak="0">
+  <w:abstractNum w:abstractNumId="20" w15:restartNumberingAfterBreak="0">
     <w:nsid w:val="52CA544A"/>
     <w:multiLevelType w:val="singleLevel"/>
     <w:tmpl w:val="AED6D67E"/>
@@ -4357,7 +4838,120 @@
       </w:rPr>
     </w:lvl>
   </w:abstractNum>
-  <w:abstractNum w:abstractNumId="19" w15:restartNumberingAfterBreak="0">
+  <w:abstractNum w:abstractNumId="21" w15:restartNumberingAfterBreak="0">
+    <w:nsid w:val="54980A25"/>
+    <w:multiLevelType w:val="hybridMultilevel"/>
+    <w:tmpl w:val="C7E8A24E"/>
+    <w:lvl w:ilvl="0" w:tplc="04070001">
+      <w:start w:val="1"/>
+      <w:numFmt w:val="bullet"/>
+      <w:lvlText w:val=""/>
+      <w:lvlJc w:val="start"/>
+      <w:pPr>
+        <w:ind w:start="36pt" w:hanging="18pt"/>
+      </w:pPr>
+      <w:rPr>
+        <w:rFonts w:ascii="Symbol" w:hAnsi="Symbol" w:hint="default"/>
+      </w:rPr>
+    </w:lvl>
+    <w:lvl w:ilvl="1" w:tplc="04070003" w:tentative="1">
+      <w:start w:val="1"/>
+      <w:numFmt w:val="bullet"/>
+      <w:lvlText w:val="o"/>
+      <w:lvlJc w:val="start"/>
+      <w:pPr>
+        <w:ind w:start="72pt" w:hanging="18pt"/>
+      </w:pPr>
+      <w:rPr>
+        <w:rFonts w:ascii="Courier New" w:hAnsi="Courier New" w:cs="Courier New" w:hint="default"/>
+      </w:rPr>
+    </w:lvl>
+    <w:lvl w:ilvl="2" w:tplc="04070005" w:tentative="1">
+      <w:start w:val="1"/>
+      <w:numFmt w:val="bullet"/>
+      <w:lvlText w:val=""/>
+      <w:lvlJc w:val="start"/>
+      <w:pPr>
+        <w:ind w:start="108pt" w:hanging="18pt"/>
+      </w:pPr>
+      <w:rPr>
+        <w:rFonts w:ascii="Wingdings" w:hAnsi="Wingdings" w:hint="default"/>
+      </w:rPr>
+    </w:lvl>
+    <w:lvl w:ilvl="3" w:tplc="04070001" w:tentative="1">
+      <w:start w:val="1"/>
+      <w:numFmt w:val="bullet"/>
+      <w:lvlText w:val=""/>
+      <w:lvlJc w:val="start"/>
+      <w:pPr>
+        <w:ind w:start="144pt" w:hanging="18pt"/>
+      </w:pPr>
+      <w:rPr>
+        <w:rFonts w:ascii="Symbol" w:hAnsi="Symbol" w:hint="default"/>
+      </w:rPr>
+    </w:lvl>
+    <w:lvl w:ilvl="4" w:tplc="04070003" w:tentative="1">
+      <w:start w:val="1"/>
+      <w:numFmt w:val="bullet"/>
+      <w:lvlText w:val="o"/>
+      <w:lvlJc w:val="start"/>
+      <w:pPr>
+        <w:ind w:start="180pt" w:hanging="18pt"/>
+      </w:pPr>
+      <w:rPr>
+        <w:rFonts w:ascii="Courier New" w:hAnsi="Courier New" w:cs="Courier New" w:hint="default"/>
+      </w:rPr>
+    </w:lvl>
+    <w:lvl w:ilvl="5" w:tplc="04070005" w:tentative="1">
+      <w:start w:val="1"/>
+      <w:numFmt w:val="bullet"/>
+      <w:lvlText w:val=""/>
+      <w:lvlJc w:val="start"/>
+      <w:pPr>
+        <w:ind w:start="216pt" w:hanging="18pt"/>
+      </w:pPr>
+      <w:rPr>
+        <w:rFonts w:ascii="Wingdings" w:hAnsi="Wingdings" w:hint="default"/>
+      </w:rPr>
+    </w:lvl>
+    <w:lvl w:ilvl="6" w:tplc="04070001" w:tentative="1">
+      <w:start w:val="1"/>
+      <w:numFmt w:val="bullet"/>
+      <w:lvlText w:val=""/>
+      <w:lvlJc w:val="start"/>
+      <w:pPr>
+        <w:ind w:start="252pt" w:hanging="18pt"/>
+      </w:pPr>
+      <w:rPr>
+        <w:rFonts w:ascii="Symbol" w:hAnsi="Symbol" w:hint="default"/>
+      </w:rPr>
+    </w:lvl>
+    <w:lvl w:ilvl="7" w:tplc="04070003" w:tentative="1">
+      <w:start w:val="1"/>
+      <w:numFmt w:val="bullet"/>
+      <w:lvlText w:val="o"/>
+      <w:lvlJc w:val="start"/>
+      <w:pPr>
+        <w:ind w:start="288pt" w:hanging="18pt"/>
+      </w:pPr>
+      <w:rPr>
+        <w:rFonts w:ascii="Courier New" w:hAnsi="Courier New" w:cs="Courier New" w:hint="default"/>
+      </w:rPr>
+    </w:lvl>
+    <w:lvl w:ilvl="8" w:tplc="04070005" w:tentative="1">
+      <w:start w:val="1"/>
+      <w:numFmt w:val="bullet"/>
+      <w:lvlText w:val=""/>
+      <w:lvlJc w:val="start"/>
+      <w:pPr>
+        <w:ind w:start="324pt" w:hanging="18pt"/>
+      </w:pPr>
+      <w:rPr>
+        <w:rFonts w:ascii="Wingdings" w:hAnsi="Wingdings" w:hint="default"/>
+      </w:rPr>
+    </w:lvl>
+  </w:abstractNum>
+  <w:abstractNum w:abstractNumId="22" w15:restartNumberingAfterBreak="0">
     <w:nsid w:val="6C402C58"/>
     <w:multiLevelType w:val="hybridMultilevel"/>
     <w:tmpl w:val="9A1CA078"/>
@@ -4502,7 +5096,7 @@
       </w:rPr>
     </w:lvl>
   </w:abstractNum>
-  <w:abstractNum w:abstractNumId="20" w15:restartNumberingAfterBreak="0">
+  <w:abstractNum w:abstractNumId="23" w15:restartNumberingAfterBreak="0">
     <w:nsid w:val="6CD32DA8"/>
     <w:multiLevelType w:val="singleLevel"/>
     <w:tmpl w:val="166470C2"/>
@@ -4528,35 +5122,148 @@
       </w:rPr>
     </w:lvl>
   </w:abstractNum>
+  <w:abstractNum w:abstractNumId="24" w15:restartNumberingAfterBreak="0">
+    <w:nsid w:val="7E15312F"/>
+    <w:multiLevelType w:val="hybridMultilevel"/>
+    <w:tmpl w:val="1B46A82A"/>
+    <w:lvl w:ilvl="0" w:tplc="04070001">
+      <w:start w:val="1"/>
+      <w:numFmt w:val="bullet"/>
+      <w:lvlText w:val=""/>
+      <w:lvlJc w:val="start"/>
+      <w:pPr>
+        <w:ind w:start="54pt" w:hanging="18pt"/>
+      </w:pPr>
+      <w:rPr>
+        <w:rFonts w:ascii="Symbol" w:hAnsi="Symbol" w:hint="default"/>
+      </w:rPr>
+    </w:lvl>
+    <w:lvl w:ilvl="1" w:tplc="04070003" w:tentative="1">
+      <w:start w:val="1"/>
+      <w:numFmt w:val="bullet"/>
+      <w:lvlText w:val="o"/>
+      <w:lvlJc w:val="start"/>
+      <w:pPr>
+        <w:ind w:start="90pt" w:hanging="18pt"/>
+      </w:pPr>
+      <w:rPr>
+        <w:rFonts w:ascii="Courier New" w:hAnsi="Courier New" w:cs="Courier New" w:hint="default"/>
+      </w:rPr>
+    </w:lvl>
+    <w:lvl w:ilvl="2" w:tplc="04070005" w:tentative="1">
+      <w:start w:val="1"/>
+      <w:numFmt w:val="bullet"/>
+      <w:lvlText w:val=""/>
+      <w:lvlJc w:val="start"/>
+      <w:pPr>
+        <w:ind w:start="126pt" w:hanging="18pt"/>
+      </w:pPr>
+      <w:rPr>
+        <w:rFonts w:ascii="Wingdings" w:hAnsi="Wingdings" w:hint="default"/>
+      </w:rPr>
+    </w:lvl>
+    <w:lvl w:ilvl="3" w:tplc="04070001" w:tentative="1">
+      <w:start w:val="1"/>
+      <w:numFmt w:val="bullet"/>
+      <w:lvlText w:val=""/>
+      <w:lvlJc w:val="start"/>
+      <w:pPr>
+        <w:ind w:start="162pt" w:hanging="18pt"/>
+      </w:pPr>
+      <w:rPr>
+        <w:rFonts w:ascii="Symbol" w:hAnsi="Symbol" w:hint="default"/>
+      </w:rPr>
+    </w:lvl>
+    <w:lvl w:ilvl="4" w:tplc="04070003" w:tentative="1">
+      <w:start w:val="1"/>
+      <w:numFmt w:val="bullet"/>
+      <w:lvlText w:val="o"/>
+      <w:lvlJc w:val="start"/>
+      <w:pPr>
+        <w:ind w:start="198pt" w:hanging="18pt"/>
+      </w:pPr>
+      <w:rPr>
+        <w:rFonts w:ascii="Courier New" w:hAnsi="Courier New" w:cs="Courier New" w:hint="default"/>
+      </w:rPr>
+    </w:lvl>
+    <w:lvl w:ilvl="5" w:tplc="04070005" w:tentative="1">
+      <w:start w:val="1"/>
+      <w:numFmt w:val="bullet"/>
+      <w:lvlText w:val=""/>
+      <w:lvlJc w:val="start"/>
+      <w:pPr>
+        <w:ind w:start="234pt" w:hanging="18pt"/>
+      </w:pPr>
+      <w:rPr>
+        <w:rFonts w:ascii="Wingdings" w:hAnsi="Wingdings" w:hint="default"/>
+      </w:rPr>
+    </w:lvl>
+    <w:lvl w:ilvl="6" w:tplc="04070001" w:tentative="1">
+      <w:start w:val="1"/>
+      <w:numFmt w:val="bullet"/>
+      <w:lvlText w:val=""/>
+      <w:lvlJc w:val="start"/>
+      <w:pPr>
+        <w:ind w:start="270pt" w:hanging="18pt"/>
+      </w:pPr>
+      <w:rPr>
+        <w:rFonts w:ascii="Symbol" w:hAnsi="Symbol" w:hint="default"/>
+      </w:rPr>
+    </w:lvl>
+    <w:lvl w:ilvl="7" w:tplc="04070003" w:tentative="1">
+      <w:start w:val="1"/>
+      <w:numFmt w:val="bullet"/>
+      <w:lvlText w:val="o"/>
+      <w:lvlJc w:val="start"/>
+      <w:pPr>
+        <w:ind w:start="306pt" w:hanging="18pt"/>
+      </w:pPr>
+      <w:rPr>
+        <w:rFonts w:ascii="Courier New" w:hAnsi="Courier New" w:cs="Courier New" w:hint="default"/>
+      </w:rPr>
+    </w:lvl>
+    <w:lvl w:ilvl="8" w:tplc="04070005" w:tentative="1">
+      <w:start w:val="1"/>
+      <w:numFmt w:val="bullet"/>
+      <w:lvlText w:val=""/>
+      <w:lvlJc w:val="start"/>
+      <w:pPr>
+        <w:ind w:start="342pt" w:hanging="18pt"/>
+      </w:pPr>
+      <w:rPr>
+        <w:rFonts w:ascii="Wingdings" w:hAnsi="Wingdings" w:hint="default"/>
+      </w:rPr>
+    </w:lvl>
+  </w:abstractNum>
   <w:num w:numId="1" w16cid:durableId="1102800021">
-    <w:abstractNumId w:val="14"/>
+    <w:abstractNumId w:val="15"/>
   </w:num>
   <w:num w:numId="2" w16cid:durableId="919945158">
-    <w:abstractNumId w:val="19"/>
+    <w:abstractNumId w:val="22"/>
   </w:num>
   <w:num w:numId="3" w16cid:durableId="892354169">
     <w:abstractNumId w:val="13"/>
   </w:num>
   <w:num w:numId="4" w16cid:durableId="1867985764">
-    <w:abstractNumId w:val="16"/>
+    <w:abstractNumId w:val="18"/>
   </w:num>
   <w:num w:numId="5" w16cid:durableId="1048332765">
-    <w:abstractNumId w:val="16"/>
+    <w:abstractNumId w:val="18"/>
   </w:num>
   <w:num w:numId="6" w16cid:durableId="1453743317">
-    <w:abstractNumId w:val="16"/>
+    <w:abstractNumId w:val="18"/>
   </w:num>
   <w:num w:numId="7" w16cid:durableId="1987468110">
-    <w:abstractNumId w:val="16"/>
+    <w:abstractNumId w:val="18"/>
   </w:num>
   <w:num w:numId="8" w16cid:durableId="987395461">
-    <w:abstractNumId w:val="18"/>
+    <w:abstractNumId w:val="20"/>
   </w:num>
   <w:num w:numId="9" w16cid:durableId="247229211">
-    <w:abstractNumId w:val="20"/>
+    <w:abstractNumId w:val="23"/>
   </w:num>
   <w:num w:numId="10" w16cid:durableId="879321420">
-    <w:abstractNumId w:val="15"/>
+    <w:abstractNumId w:val="16"/>
   </w:num>
   <w:num w:numId="11" w16cid:durableId="2037852040">
     <w:abstractNumId w:val="12"/>
@@ -4598,6 +5305,18 @@
     <w:abstractNumId w:val="1"/>
   </w:num>
   <w:num w:numId="24" w16cid:durableId="643781098">
+    <w:abstractNumId w:val="19"/>
+  </w:num>
+  <w:num w:numId="25" w16cid:durableId="931352505">
+    <w:abstractNumId w:val="14"/>
+  </w:num>
+  <w:num w:numId="26" w16cid:durableId="1228492817">
+    <w:abstractNumId w:val="21"/>
+  </w:num>
+  <w:num w:numId="27" w16cid:durableId="997925492">
+    <w:abstractNumId w:val="24"/>
+  </w:num>
+  <w:num w:numId="28" w16cid:durableId="428278121">
     <w:abstractNumId w:val="17"/>
   </w:num>
 </w:numbering>
@@ -4631,6 +5350,7 @@
     <w:lsdException w:name="Strong" w:qFormat="1"/>
     <w:lsdException w:name="Emphasis" w:qFormat="1"/>
     <w:lsdException w:name="HTML Keyboard" w:semiHidden="1" w:unhideWhenUsed="1"/>
+    <w:lsdException w:name="Normal Table" w:semiHidden="1" w:unhideWhenUsed="1"/>
     <w:lsdException w:name="annotation subject" w:semiHidden="1" w:unhideWhenUsed="1"/>
     <w:lsdException w:name="No List" w:semiHidden="1" w:unhideWhenUsed="1"/>
     <w:lsdException w:name="Outline List 1" w:semiHidden="1" w:unhideWhenUsed="1"/>
@@ -4673,8 +5393,11 @@
     <w:lsdException w:name="Table Contemporary" w:semiHidden="1" w:unhideWhenUsed="1"/>
     <w:lsdException w:name="Table Elegant" w:semiHidden="1" w:unhideWhenUsed="1"/>
     <w:lsdException w:name="Table Professional" w:semiHidden="1" w:unhideWhenUsed="1"/>
+    <w:lsdException w:name="Table Subtle 1" w:semiHidden="1" w:unhideWhenUsed="1"/>
     <w:lsdException w:name="Table Subtle 2" w:semiHidden="1" w:unhideWhenUsed="1"/>
     <w:lsdException w:name="Table Web 1" w:semiHidden="1" w:unhideWhenUsed="1"/>
+    <w:lsdException w:name="Table Web 2" w:semiHidden="1" w:unhideWhenUsed="1"/>
+    <w:lsdException w:name="Table Web 3" w:semiHidden="1" w:unhideWhenUsed="1"/>
     <w:lsdException w:name="Balloon Text" w:semiHidden="1" w:unhideWhenUsed="1"/>
     <w:lsdException w:name="Table Theme" w:semiHidden="1" w:unhideWhenUsed="1"/>
     <w:lsdException w:name="Placeholder Text" w:semiHidden="1" w:uiPriority="99"/>
@@ -5024,6 +5747,7 @@
   <w:style w:type="character" w:default="1" w:styleId="Absatz-Standardschriftart">
     <w:name w:val="Default Paragraph Font"/>
     <w:uiPriority w:val="1"/>
+    <w:semiHidden/>
     <w:unhideWhenUsed/>
   </w:style>
   <w:style w:type="table" w:default="1" w:styleId="NormaleTabelle">
@@ -5338,6 +6062,17 @@
     <w:link w:val="Fuzeile"/>
     <w:rsid w:val="001A3B3D"/>
   </w:style>
+  <w:style w:type="paragraph" w:styleId="Listenabsatz">
+    <w:name w:val="List Paragraph"/>
+    <w:basedOn w:val="Standard"/>
+    <w:uiPriority w:val="34"/>
+    <w:qFormat/>
+    <w:rsid w:val="003E11B6"/>
+    <w:pPr>
+      <w:ind w:start="36pt"/>
+      <w:contextualSpacing/>
+    </w:pPr>
+  </w:style>
 </w:styles>
 </file>
 

</xml_diff>

<commit_message>
modified db functions to throw errors, added friendsControllerTest, cleaned up FriendsController code
Former-commit-id: 02ab204f866607e0ca4c92e0111f78c7d63df7b2
</commit_message>
<xml_diff>
--- a/sys-doc/Architektur.docx
+++ b/sys-doc/Architektur.docx
@@ -118,95 +118,46 @@
       </w:r>
       <w:r>
         <w:rPr>
+          <w:sz w:val="18"/>
+          <w:szCs w:val="18"/>
+        </w:rPr>
+        <w:br/>
+      </w:r>
+      <w:r>
+        <w:rPr>
+          <w:sz w:val="18"/>
+          <w:szCs w:val="18"/>
+        </w:rPr>
+        <w:t>li</w:t>
+      </w:r>
+      <w:r>
+        <w:rPr>
+          <w:sz w:val="18"/>
+          <w:szCs w:val="18"/>
+        </w:rPr>
+        <w:t xml:space="preserve">ne </w:t>
+      </w:r>
+      <w:r>
+        <w:rPr>
+          <w:sz w:val="18"/>
+          <w:szCs w:val="18"/>
+        </w:rPr>
+        <w:t>3</w:t>
+      </w:r>
+      <w:r>
+        <w:rPr>
+          <w:sz w:val="18"/>
+          <w:szCs w:val="18"/>
+        </w:rPr>
+        <w:t xml:space="preserve">: </w:t>
+      </w:r>
+      <w:r>
+        <w:rPr>
           <w:i/>
           <w:sz w:val="18"/>
           <w:szCs w:val="18"/>
         </w:rPr>
-        <w:br/>
-      </w:r>
-      <w:r>
-        <w:rPr>
-          <w:i/>
-          <w:sz w:val="18"/>
-          <w:szCs w:val="18"/>
-        </w:rPr>
-        <w:t xml:space="preserve">(of </w:t>
-      </w:r>
-      <w:r>
-        <w:rPr>
-          <w:i/>
-          <w:iCs/>
-          <w:sz w:val="18"/>
-          <w:szCs w:val="18"/>
-        </w:rPr>
-        <w:t>Affiliation</w:t>
-      </w:r>
-      <w:r>
-        <w:rPr>
-          <w:i/>
-          <w:sz w:val="18"/>
-          <w:szCs w:val="18"/>
-        </w:rPr>
-        <w:t>)</w:t>
-      </w:r>
-      <w:r>
-        <w:rPr>
-          <w:sz w:val="18"/>
-          <w:szCs w:val="18"/>
-        </w:rPr>
-        <w:br/>
-      </w:r>
-      <w:r>
-        <w:rPr>
-          <w:sz w:val="18"/>
-          <w:szCs w:val="18"/>
-        </w:rPr>
-        <w:t>li</w:t>
-      </w:r>
-      <w:r>
-        <w:rPr>
-          <w:sz w:val="18"/>
-          <w:szCs w:val="18"/>
-        </w:rPr>
-        <w:t xml:space="preserve">ne </w:t>
-      </w:r>
-      <w:r>
-        <w:rPr>
-          <w:sz w:val="18"/>
-          <w:szCs w:val="18"/>
-        </w:rPr>
-        <w:t>3</w:t>
-      </w:r>
-      <w:r>
-        <w:rPr>
-          <w:sz w:val="18"/>
-          <w:szCs w:val="18"/>
-        </w:rPr>
-        <w:t xml:space="preserve">: </w:t>
-      </w:r>
-      <w:r>
-        <w:rPr>
-          <w:i/>
-          <w:sz w:val="18"/>
-          <w:szCs w:val="18"/>
-        </w:rPr>
         <w:t xml:space="preserve">name of organization </w:t>
-      </w:r>
-      <w:r>
-        <w:rPr>
-          <w:i/>
-          <w:sz w:val="18"/>
-          <w:szCs w:val="18"/>
-        </w:rPr>
-        <w:br/>
-      </w:r>
-      <w:r>
-        <w:rPr>
-          <w:i/>
-          <w:sz w:val="18"/>
-          <w:szCs w:val="18"/>
-        </w:rPr>
-        <w:t>(of Affiliation)</w:t>
       </w:r>
       <w:r>
         <w:rPr>
@@ -324,6 +275,7 @@
           <w:szCs w:val="18"/>
         </w:rPr>
         <w:br/>
+        <w:t xml:space="preserve">line 3: </w:t>
       </w:r>
       <w:r>
         <w:rPr>
@@ -331,16 +283,83 @@
           <w:sz w:val="18"/>
           <w:szCs w:val="18"/>
         </w:rPr>
-        <w:t xml:space="preserve">(of </w:t>
+        <w:t xml:space="preserve">name of organization </w:t>
       </w:r>
       <w:r>
         <w:rPr>
           <w:i/>
-          <w:iCs/>
-          <w:sz w:val="18"/>
-          <w:szCs w:val="18"/>
-        </w:rPr>
-        <w:t>Affiliation</w:t>
+          <w:sz w:val="18"/>
+          <w:szCs w:val="18"/>
+        </w:rPr>
+        <w:br/>
+      </w:r>
+      <w:r>
+        <w:rPr>
+          <w:sz w:val="18"/>
+          <w:szCs w:val="18"/>
+        </w:rPr>
+        <w:t>line 4: City, Country</w:t>
+      </w:r>
+      <w:r>
+        <w:rPr>
+          <w:sz w:val="18"/>
+          <w:szCs w:val="18"/>
+        </w:rPr>
+        <w:br/>
+        <w:t>line 5: email address</w:t>
+      </w:r>
+      <w:r>
+        <w:rPr>
+          <w:sz w:val="18"/>
+          <w:szCs w:val="18"/>
+        </w:rPr>
+        <w:t xml:space="preserve"> </w:t>
+      </w:r>
+      <w:r>
+        <w:rPr>
+          <w:sz w:val="18"/>
+          <w:szCs w:val="18"/>
+        </w:rPr>
+        <w:t xml:space="preserve"> or ORCID</w:t>
+      </w:r>
+    </w:p>
+    <w:p>
+      <w:pPr>
+        <w:pStyle w:val="Author"/>
+        <w:spacing w:before="5pt" w:beforeAutospacing="1"/>
+        <w:rPr>
+          <w:sz w:val="18"/>
+          <w:szCs w:val="18"/>
+        </w:rPr>
+      </w:pPr>
+      <w:r>
+        <w:rPr>
+          <w:sz w:val="18"/>
+          <w:szCs w:val="18"/>
+        </w:rPr>
+        <w:t>li</w:t>
+      </w:r>
+      <w:r>
+        <w:rPr>
+          <w:sz w:val="18"/>
+          <w:szCs w:val="18"/>
+        </w:rPr>
+        <w:t xml:space="preserve">ne 1: </w:t>
+      </w:r>
+      <w:r>
+        <w:rPr>
+          <w:sz w:val="18"/>
+          <w:szCs w:val="18"/>
+        </w:rPr>
+        <w:t>Kasseckert Tassilo</w:t>
+      </w:r>
+      <w:r>
+        <w:rPr>
+          <w:sz w:val="18"/>
+          <w:szCs w:val="18"/>
+        </w:rPr>
+        <w:br/>
+        <w:t xml:space="preserve">line 2: </w:t>
       </w:r>
       <w:r>
         <w:rPr>
@@ -348,7 +367,7 @@
           <w:sz w:val="18"/>
           <w:szCs w:val="18"/>
         </w:rPr>
-        <w:t>)</w:t>
+        <w:t xml:space="preserve">dept. name of organization </w:t>
       </w:r>
       <w:r>
         <w:rPr>
@@ -376,22 +395,6 @@
       </w:r>
       <w:r>
         <w:rPr>
-          <w:i/>
-          <w:sz w:val="18"/>
-          <w:szCs w:val="18"/>
-        </w:rPr>
-        <w:t>(of Affiliation)</w:t>
-      </w:r>
-      <w:r>
-        <w:rPr>
-          <w:i/>
-          <w:sz w:val="18"/>
-          <w:szCs w:val="18"/>
-        </w:rPr>
-        <w:br/>
-      </w:r>
-      <w:r>
-        <w:rPr>
           <w:sz w:val="18"/>
           <w:szCs w:val="18"/>
         </w:rPr>
@@ -417,6 +420,89 @@
           <w:sz w:val="18"/>
           <w:szCs w:val="18"/>
         </w:rPr>
+        <w:t xml:space="preserve"> or ORCID </w:t>
+      </w:r>
+      <w:r>
+        <w:rPr>
+          <w:sz w:val="18"/>
+          <w:szCs w:val="18"/>
+        </w:rPr>
+        <w:br w:type="column"/>
+      </w:r>
+      <w:r>
+        <w:rPr>
+          <w:sz w:val="18"/>
+          <w:szCs w:val="18"/>
+        </w:rPr>
+        <w:t xml:space="preserve"> </w:t>
+      </w:r>
+      <w:r>
+        <w:rPr>
+          <w:sz w:val="18"/>
+          <w:szCs w:val="18"/>
+        </w:rPr>
+        <w:t>Schmidt Fabian</w:t>
+      </w:r>
+      <w:r>
+        <w:rPr>
+          <w:sz w:val="18"/>
+          <w:szCs w:val="18"/>
+        </w:rPr>
+        <w:br/>
+        <w:t xml:space="preserve">line 2: </w:t>
+      </w:r>
+      <w:r>
+        <w:rPr>
+          <w:i/>
+          <w:sz w:val="18"/>
+          <w:szCs w:val="18"/>
+        </w:rPr>
+        <w:t xml:space="preserve">dept. name of organization </w:t>
+      </w:r>
+      <w:r>
+        <w:rPr>
+          <w:sz w:val="18"/>
+          <w:szCs w:val="18"/>
+        </w:rPr>
+        <w:br/>
+        <w:t xml:space="preserve">line 3: </w:t>
+      </w:r>
+      <w:r>
+        <w:rPr>
+          <w:i/>
+          <w:sz w:val="18"/>
+          <w:szCs w:val="18"/>
+        </w:rPr>
+        <w:t xml:space="preserve">name of organization </w:t>
+      </w:r>
+      <w:r>
+        <w:rPr>
+          <w:i/>
+          <w:sz w:val="18"/>
+          <w:szCs w:val="18"/>
+        </w:rPr>
+        <w:br/>
+      </w:r>
+      <w:r>
+        <w:rPr>
+          <w:sz w:val="18"/>
+          <w:szCs w:val="18"/>
+        </w:rPr>
+        <w:t>line 4: City, Country</w:t>
+      </w:r>
+      <w:r>
+        <w:rPr>
+          <w:sz w:val="18"/>
+          <w:szCs w:val="18"/>
+        </w:rPr>
+        <w:br/>
+        <w:t>line 5: email address</w:t>
+      </w:r>
+      <w:r>
+        <w:rPr>
+          <w:sz w:val="18"/>
+          <w:szCs w:val="18"/>
+        </w:rPr>
         <w:t xml:space="preserve"> or ORCID</w:t>
       </w:r>
     </w:p>
@@ -434,21 +520,7 @@
           <w:sz w:val="18"/>
           <w:szCs w:val="18"/>
         </w:rPr>
-        <w:t>li</w:t>
-      </w:r>
-      <w:r>
-        <w:rPr>
-          <w:sz w:val="18"/>
-          <w:szCs w:val="18"/>
-        </w:rPr>
-        <w:t xml:space="preserve">ne 1: </w:t>
-      </w:r>
-      <w:r>
-        <w:rPr>
-          <w:sz w:val="18"/>
-          <w:szCs w:val="18"/>
-        </w:rPr>
-        <w:t>Kasseckert Tassilo</w:t>
+        <w:t>Stricker Natalie</w:t>
       </w:r>
       <w:r>
         <w:rPr>
@@ -468,39 +540,6 @@
       </w:r>
       <w:r>
         <w:rPr>
-          <w:i/>
-          <w:sz w:val="18"/>
-          <w:szCs w:val="18"/>
-        </w:rPr>
-        <w:br/>
-      </w:r>
-      <w:r>
-        <w:rPr>
-          <w:i/>
-          <w:sz w:val="18"/>
-          <w:szCs w:val="18"/>
-        </w:rPr>
-        <w:t xml:space="preserve">(of </w:t>
-      </w:r>
-      <w:r>
-        <w:rPr>
-          <w:i/>
-          <w:iCs/>
-          <w:sz w:val="18"/>
-          <w:szCs w:val="18"/>
-        </w:rPr>
-        <w:t>Affiliation</w:t>
-      </w:r>
-      <w:r>
-        <w:rPr>
-          <w:i/>
-          <w:sz w:val="18"/>
-          <w:szCs w:val="18"/>
-        </w:rPr>
-        <w:t>)</w:t>
-      </w:r>
-      <w:r>
-        <w:rPr>
           <w:sz w:val="18"/>
           <w:szCs w:val="18"/>
         </w:rPr>
@@ -525,38 +564,6 @@
       </w:r>
       <w:r>
         <w:rPr>
-          <w:i/>
-          <w:sz w:val="18"/>
-          <w:szCs w:val="18"/>
-        </w:rPr>
-        <w:t xml:space="preserve">(of </w:t>
-      </w:r>
-      <w:r>
-        <w:rPr>
-          <w:i/>
-          <w:sz w:val="18"/>
-          <w:szCs w:val="18"/>
-        </w:rPr>
-        <w:t>A</w:t>
-      </w:r>
-      <w:r>
-        <w:rPr>
-          <w:i/>
-          <w:sz w:val="18"/>
-          <w:szCs w:val="18"/>
-        </w:rPr>
-        <w:t>ffiliation)</w:t>
-      </w:r>
-      <w:r>
-        <w:rPr>
-          <w:i/>
-          <w:sz w:val="18"/>
-          <w:szCs w:val="18"/>
-        </w:rPr>
-        <w:br/>
-      </w:r>
-      <w:r>
-        <w:rPr>
           <w:sz w:val="18"/>
           <w:szCs w:val="18"/>
         </w:rPr>
@@ -582,8 +589,28 @@
           <w:sz w:val="18"/>
           <w:szCs w:val="18"/>
         </w:rPr>
-        <w:t xml:space="preserve"> or ORCID </w:t>
-      </w:r>
+        <w:t xml:space="preserve"> or ORCID</w:t>
+      </w:r>
+    </w:p>
+    <w:p>
+      <w:pPr>
+        <w:pStyle w:val="Author"/>
+        <w:spacing w:before="5pt" w:beforeAutospacing="1"/>
+        <w:rPr>
+          <w:sz w:val="18"/>
+          <w:szCs w:val="18"/>
+        </w:rPr>
+      </w:pPr>
+    </w:p>
+    <w:p>
+      <w:pPr>
+        <w:pStyle w:val="Author"/>
+        <w:spacing w:before="5pt" w:beforeAutospacing="1"/>
+        <w:rPr>
+          <w:sz w:val="18"/>
+          <w:szCs w:val="18"/>
+        </w:rPr>
+      </w:pPr>
       <w:r>
         <w:rPr>
           <w:sz w:val="18"/>
@@ -603,7 +630,7 @@
           <w:sz w:val="18"/>
           <w:szCs w:val="18"/>
         </w:rPr>
-        <w:t>Schmidt Fabian</w:t>
+        <w:t>Kietzer Rebecca</w:t>
       </w:r>
       <w:r>
         <w:rPr>
@@ -619,40 +646,7 @@
           <w:sz w:val="18"/>
           <w:szCs w:val="18"/>
         </w:rPr>
-        <w:t xml:space="preserve">dept. name of organization </w:t>
-      </w:r>
-      <w:r>
-        <w:rPr>
-          <w:i/>
-          <w:sz w:val="18"/>
-          <w:szCs w:val="18"/>
-        </w:rPr>
-        <w:br/>
-      </w:r>
-      <w:r>
-        <w:rPr>
-          <w:i/>
-          <w:sz w:val="18"/>
-          <w:szCs w:val="18"/>
-        </w:rPr>
-        <w:t xml:space="preserve">(of </w:t>
-      </w:r>
-      <w:r>
-        <w:rPr>
-          <w:i/>
-          <w:iCs/>
-          <w:sz w:val="18"/>
-          <w:szCs w:val="18"/>
-        </w:rPr>
-        <w:t>Affiliation</w:t>
-      </w:r>
-      <w:r>
-        <w:rPr>
-          <w:i/>
-          <w:sz w:val="18"/>
-          <w:szCs w:val="18"/>
-        </w:rPr>
-        <w:t>)</w:t>
+        <w:t>dept. name of organization )</w:t>
       </w:r>
       <w:r>
         <w:rPr>
@@ -669,325 +663,6 @@
           <w:szCs w:val="18"/>
         </w:rPr>
         <w:t xml:space="preserve">name of organization </w:t>
-      </w:r>
-      <w:r>
-        <w:rPr>
-          <w:i/>
-          <w:sz w:val="18"/>
-          <w:szCs w:val="18"/>
-        </w:rPr>
-        <w:br/>
-      </w:r>
-      <w:r>
-        <w:rPr>
-          <w:i/>
-          <w:sz w:val="18"/>
-          <w:szCs w:val="18"/>
-        </w:rPr>
-        <w:t>(of Affiliation)</w:t>
-      </w:r>
-      <w:r>
-        <w:rPr>
-          <w:i/>
-          <w:sz w:val="18"/>
-          <w:szCs w:val="18"/>
-        </w:rPr>
-        <w:br/>
-      </w:r>
-      <w:r>
-        <w:rPr>
-          <w:sz w:val="18"/>
-          <w:szCs w:val="18"/>
-        </w:rPr>
-        <w:t>line 4: City, Country</w:t>
-      </w:r>
-      <w:r>
-        <w:rPr>
-          <w:sz w:val="18"/>
-          <w:szCs w:val="18"/>
-        </w:rPr>
-        <w:br/>
-        <w:t>line 5: email address</w:t>
-      </w:r>
-      <w:r>
-        <w:rPr>
-          <w:sz w:val="18"/>
-          <w:szCs w:val="18"/>
-        </w:rPr>
-        <w:t xml:space="preserve"> or ORCID</w:t>
-      </w:r>
-    </w:p>
-    <w:p>
-      <w:pPr>
-        <w:pStyle w:val="Author"/>
-        <w:spacing w:before="5pt" w:beforeAutospacing="1"/>
-        <w:rPr>
-          <w:sz w:val="18"/>
-          <w:szCs w:val="18"/>
-        </w:rPr>
-      </w:pPr>
-      <w:r>
-        <w:rPr>
-          <w:sz w:val="18"/>
-          <w:szCs w:val="18"/>
-        </w:rPr>
-        <w:t>Stricker Natalie</w:t>
-      </w:r>
-      <w:r>
-        <w:rPr>
-          <w:sz w:val="18"/>
-          <w:szCs w:val="18"/>
-        </w:rPr>
-        <w:br/>
-        <w:t xml:space="preserve">line 2: </w:t>
-      </w:r>
-      <w:r>
-        <w:rPr>
-          <w:i/>
-          <w:sz w:val="18"/>
-          <w:szCs w:val="18"/>
-        </w:rPr>
-        <w:t xml:space="preserve">dept. name of organization </w:t>
-      </w:r>
-      <w:r>
-        <w:rPr>
-          <w:i/>
-          <w:sz w:val="18"/>
-          <w:szCs w:val="18"/>
-        </w:rPr>
-        <w:br/>
-      </w:r>
-      <w:r>
-        <w:rPr>
-          <w:i/>
-          <w:sz w:val="18"/>
-          <w:szCs w:val="18"/>
-        </w:rPr>
-        <w:t xml:space="preserve">(of </w:t>
-      </w:r>
-      <w:r>
-        <w:rPr>
-          <w:i/>
-          <w:iCs/>
-          <w:sz w:val="18"/>
-          <w:szCs w:val="18"/>
-        </w:rPr>
-        <w:t>Affiliation</w:t>
-      </w:r>
-      <w:r>
-        <w:rPr>
-          <w:i/>
-          <w:sz w:val="18"/>
-          <w:szCs w:val="18"/>
-        </w:rPr>
-        <w:t>)</w:t>
-      </w:r>
-      <w:r>
-        <w:rPr>
-          <w:sz w:val="18"/>
-          <w:szCs w:val="18"/>
-        </w:rPr>
-        <w:br/>
-        <w:t xml:space="preserve">line 3: </w:t>
-      </w:r>
-      <w:r>
-        <w:rPr>
-          <w:i/>
-          <w:sz w:val="18"/>
-          <w:szCs w:val="18"/>
-        </w:rPr>
-        <w:t xml:space="preserve">name of organization </w:t>
-      </w:r>
-      <w:r>
-        <w:rPr>
-          <w:i/>
-          <w:sz w:val="18"/>
-          <w:szCs w:val="18"/>
-        </w:rPr>
-        <w:br/>
-      </w:r>
-      <w:r>
-        <w:rPr>
-          <w:i/>
-          <w:sz w:val="18"/>
-          <w:szCs w:val="18"/>
-        </w:rPr>
-        <w:t xml:space="preserve">(of </w:t>
-      </w:r>
-      <w:r>
-        <w:rPr>
-          <w:i/>
-          <w:sz w:val="18"/>
-          <w:szCs w:val="18"/>
-        </w:rPr>
-        <w:t>A</w:t>
-      </w:r>
-      <w:r>
-        <w:rPr>
-          <w:i/>
-          <w:sz w:val="18"/>
-          <w:szCs w:val="18"/>
-        </w:rPr>
-        <w:t>ffiliation)</w:t>
-      </w:r>
-      <w:r>
-        <w:rPr>
-          <w:i/>
-          <w:sz w:val="18"/>
-          <w:szCs w:val="18"/>
-        </w:rPr>
-        <w:br/>
-      </w:r>
-      <w:r>
-        <w:rPr>
-          <w:sz w:val="18"/>
-          <w:szCs w:val="18"/>
-        </w:rPr>
-        <w:t>line 4: City, Country</w:t>
-      </w:r>
-      <w:r>
-        <w:rPr>
-          <w:sz w:val="18"/>
-          <w:szCs w:val="18"/>
-        </w:rPr>
-        <w:br/>
-        <w:t>line 5: email address</w:t>
-      </w:r>
-      <w:r>
-        <w:rPr>
-          <w:sz w:val="18"/>
-          <w:szCs w:val="18"/>
-        </w:rPr>
-        <w:t xml:space="preserve"> </w:t>
-      </w:r>
-      <w:r>
-        <w:rPr>
-          <w:sz w:val="18"/>
-          <w:szCs w:val="18"/>
-        </w:rPr>
-        <w:t xml:space="preserve"> or ORCID</w:t>
-      </w:r>
-    </w:p>
-    <w:p>
-      <w:pPr>
-        <w:pStyle w:val="Author"/>
-        <w:spacing w:before="5pt" w:beforeAutospacing="1"/>
-        <w:rPr>
-          <w:sz w:val="18"/>
-          <w:szCs w:val="18"/>
-        </w:rPr>
-      </w:pPr>
-    </w:p>
-    <w:p>
-      <w:pPr>
-        <w:pStyle w:val="Author"/>
-        <w:spacing w:before="5pt" w:beforeAutospacing="1"/>
-        <w:rPr>
-          <w:sz w:val="18"/>
-          <w:szCs w:val="18"/>
-        </w:rPr>
-      </w:pPr>
-      <w:r>
-        <w:rPr>
-          <w:sz w:val="18"/>
-          <w:szCs w:val="18"/>
-        </w:rPr>
-        <w:br w:type="column"/>
-      </w:r>
-      <w:r>
-        <w:rPr>
-          <w:sz w:val="18"/>
-          <w:szCs w:val="18"/>
-        </w:rPr>
-        <w:t xml:space="preserve"> </w:t>
-      </w:r>
-      <w:r>
-        <w:rPr>
-          <w:sz w:val="18"/>
-          <w:szCs w:val="18"/>
-        </w:rPr>
-        <w:t>Kietzer Rebecca</w:t>
-      </w:r>
-      <w:r>
-        <w:rPr>
-          <w:sz w:val="18"/>
-          <w:szCs w:val="18"/>
-        </w:rPr>
-        <w:br/>
-        <w:t xml:space="preserve">line 2: </w:t>
-      </w:r>
-      <w:r>
-        <w:rPr>
-          <w:i/>
-          <w:sz w:val="18"/>
-          <w:szCs w:val="18"/>
-        </w:rPr>
-        <w:t xml:space="preserve">dept. name of organization </w:t>
-      </w:r>
-      <w:r>
-        <w:rPr>
-          <w:i/>
-          <w:sz w:val="18"/>
-          <w:szCs w:val="18"/>
-        </w:rPr>
-        <w:br/>
-      </w:r>
-      <w:r>
-        <w:rPr>
-          <w:i/>
-          <w:sz w:val="18"/>
-          <w:szCs w:val="18"/>
-        </w:rPr>
-        <w:t xml:space="preserve">(of </w:t>
-      </w:r>
-      <w:r>
-        <w:rPr>
-          <w:i/>
-          <w:iCs/>
-          <w:sz w:val="18"/>
-          <w:szCs w:val="18"/>
-        </w:rPr>
-        <w:t>Affiliation</w:t>
-      </w:r>
-      <w:r>
-        <w:rPr>
-          <w:i/>
-          <w:sz w:val="18"/>
-          <w:szCs w:val="18"/>
-        </w:rPr>
-        <w:t>)</w:t>
-      </w:r>
-      <w:r>
-        <w:rPr>
-          <w:sz w:val="18"/>
-          <w:szCs w:val="18"/>
-        </w:rPr>
-        <w:br/>
-        <w:t xml:space="preserve">line 3: </w:t>
-      </w:r>
-      <w:r>
-        <w:rPr>
-          <w:i/>
-          <w:sz w:val="18"/>
-          <w:szCs w:val="18"/>
-        </w:rPr>
-        <w:t xml:space="preserve">name of organization </w:t>
-      </w:r>
-      <w:r>
-        <w:rPr>
-          <w:i/>
-          <w:sz w:val="18"/>
-          <w:szCs w:val="18"/>
-        </w:rPr>
-        <w:br/>
-      </w:r>
-      <w:r>
-        <w:rPr>
-          <w:i/>
-          <w:sz w:val="18"/>
-          <w:szCs w:val="18"/>
-        </w:rPr>
-        <w:t>(of Affiliation)</w:t>
       </w:r>
       <w:r>
         <w:rPr>
@@ -1492,7 +1167,7 @@
     </w:p>
     <w:p>
       <w:pPr>
-        <w:ind w:start="14.40pt"/>
+        <w:ind w:start="14.40pt" w:firstLine="21.60pt"/>
         <w:jc w:val="start"/>
         <w:rPr>
           <w:lang w:val="de-DE"/>
@@ -1520,7 +1195,13 @@
         <w:rPr>
           <w:lang w:val="de-DE"/>
         </w:rPr>
-        <w:t xml:space="preserve"> und Interaktion mit dem Benutzer</w:t>
+        <w:t xml:space="preserve"> und Interaktion mit dem </w:t>
+      </w:r>
+      <w:r>
+        <w:rPr>
+          <w:lang w:val="de-DE"/>
+        </w:rPr>
+        <w:t>Benutzer</w:t>
       </w:r>
       <w:r>
         <w:rPr>
@@ -1697,7 +1378,6 @@
         <w:rPr>
           <w:lang w:val="de-DE"/>
         </w:rPr>
-        <w:lastRenderedPageBreak/>
         <w:t>Die Anwendung soll für eine breite Gruppe von Nutzer intuitiv navigierbar sein</w:t>
       </w:r>
     </w:p>
@@ -1771,6 +1451,7 @@
         <w:rPr>
           <w:lang w:val="de-DE"/>
         </w:rPr>
+        <w:lastRenderedPageBreak/>
         <w:t>Lösungsstrategie</w:t>
       </w:r>
     </w:p>
@@ -2079,13 +1760,7 @@
         <w:rPr>
           <w:lang w:val="de-DE"/>
         </w:rPr>
-        <w:t xml:space="preserve"> kann man verschieden Elemente wie das Spielbrett, die Freundesliste oder den Login eigenständig behandeln. Dies ist vorteilhaft </w:t>
-      </w:r>
-      <w:r>
-        <w:rPr>
-          <w:lang w:val="de-DE"/>
-        </w:rPr>
-        <w:t>bei der Entwicklung mit mehreren Personen, da man so recht unabhängig voneinander arbeiten kann.</w:t>
+        <w:t xml:space="preserve"> kann man verschieden Elemente wie das Spielbrett, die Freundesliste oder den Login eigenständig behandeln. Dies ist vorteilhaft bei der Entwicklung mit mehreren Personen, da man so recht unabhängig voneinander arbeiten kann.</w:t>
       </w:r>
     </w:p>
     <w:p>
@@ -2463,14 +2138,7 @@
         <w:rPr>
           <w:lang w:val="de-DE"/>
         </w:rPr>
-        <w:t xml:space="preserve">Datenstrukturen an neue </w:t>
-      </w:r>
-      <w:r>
-        <w:rPr>
-          <w:lang w:val="de-DE"/>
-        </w:rPr>
-        <w:lastRenderedPageBreak/>
-        <w:t>Gegebenheiten an</w:t>
+        <w:t>Datenstrukturen an neue Gegebenheiten an</w:t>
       </w:r>
       <w:r>
         <w:rPr>
@@ -2567,6 +2235,7 @@
         <w:rPr>
           <w:lang w:val="de-DE"/>
         </w:rPr>
+        <w:lastRenderedPageBreak/>
         <w:t>D</w:t>
       </w:r>
       <w:r>
@@ -2669,6 +2338,9 @@
     <w:p>
       <w:pPr>
         <w:jc w:val="both"/>
+        <w:rPr>
+          <w:lang w:val="de-DE"/>
+        </w:rPr>
       </w:pPr>
     </w:p>
     <w:p>
@@ -2793,23 +2465,198 @@
         <w:pStyle w:val="berschrift1"/>
       </w:pPr>
       <w:r>
-        <w:t>Probleme bei der Entwicklung</w:t>
-      </w:r>
+        <w:t>Schwierigkeiten während der Entwicklung</w:t>
+      </w:r>
+    </w:p>
+    <w:p/>
+    <w:p>
+      <w:pPr>
+        <w:pStyle w:val="berschrift2"/>
+      </w:pPr>
+      <w:r>
+        <w:t>Skalierbarkeit</w:t>
+      </w:r>
+      <w:r>
+        <w:t xml:space="preserve"> des Spielfelds</w:t>
+      </w:r>
+    </w:p>
+    <w:p>
+      <w:pPr>
+        <w:ind w:firstLine="14.40pt"/>
+        <w:jc w:val="both"/>
+        <w:rPr>
+          <w:lang w:val="de-DE"/>
+        </w:rPr>
+      </w:pPr>
+      <w:r>
+        <w:rPr>
+          <w:lang w:val="de-DE"/>
+        </w:rPr>
+        <w:t>Bei der Änderung der S</w:t>
+      </w:r>
+      <w:r>
+        <w:rPr>
+          <w:lang w:val="de-DE"/>
+        </w:rPr>
+        <w:t>pielfeldgröße müssen sich auch die Anzahl der Pflanzen ändern, die ein Spieler Platzieren kann</w:t>
+      </w:r>
+      <w:r>
+        <w:rPr>
+          <w:lang w:val="de-DE"/>
+        </w:rPr>
+        <w:t xml:space="preserve">. </w:t>
+      </w:r>
+      <w:r>
+        <w:rPr>
+          <w:lang w:val="de-DE"/>
+        </w:rPr>
+        <w:t xml:space="preserve"> </w:t>
+      </w:r>
+      <w:r>
+        <w:rPr>
+          <w:lang w:val="de-DE"/>
+        </w:rPr>
+        <w:t>Durch die gewählte Struktur der Pflanzen wird dies bei sehr großen Feldern schnell anstrengend, besonders, wenn ein Spielabbruch geschieht und alle Pflanzen nochmal platziert werden müssen</w:t>
+      </w:r>
+    </w:p>
+    <w:p>
+      <w:pPr>
+        <w:jc w:val="both"/>
+        <w:rPr>
+          <w:lang w:val="de-DE"/>
+        </w:rPr>
+      </w:pPr>
+    </w:p>
+    <w:p>
+      <w:pPr>
+        <w:ind w:start="14.40pt"/>
+        <w:jc w:val="both"/>
+        <w:rPr>
+          <w:lang w:val="de-DE"/>
+        </w:rPr>
+      </w:pPr>
+    </w:p>
+    <w:p>
+      <w:pPr>
+        <w:pStyle w:val="berschrift2"/>
+      </w:pPr>
+      <w:r>
+        <w:t>Infrastruktur</w:t>
+      </w:r>
+    </w:p>
+    <w:p>
+      <w:pPr>
+        <w:ind w:firstLine="14.40pt"/>
+        <w:jc w:val="both"/>
+        <w:rPr>
+          <w:lang w:val="de-DE"/>
+        </w:rPr>
+      </w:pPr>
+      <w:r>
+        <w:rPr>
+          <w:rStyle w:val="normaltextrun"/>
+          <w:lang w:val="de-DE"/>
+        </w:rPr>
+        <w:t>Durch die vielen einzelnen Komponenten, welche von verschiedenen Team-Mitgliedern erstellt wurden, wurde die Projektdatei schnell sehr groß, und die Gefahr, den Überblick über verteilte Funktionen und deren Zusammenhänge zu verlieren, größer. Deshalb war es wichtig, sich bei den Besprechungen immer gegenseitig mitzuteilen, an was man in der letzten Woche gearbeitet</w:t>
+      </w:r>
+      <w:r>
+        <w:rPr>
+          <w:rStyle w:val="normaltextrun"/>
+          <w:lang w:val="de-DE"/>
+        </w:rPr>
+        <w:t xml:space="preserve"> </w:t>
+      </w:r>
+      <w:r>
+        <w:rPr>
+          <w:rStyle w:val="normaltextrun"/>
+          <w:lang w:val="de-DE"/>
+        </w:rPr>
+        <w:t>hatte und sich stetig einen Überblick über alle</w:t>
+      </w:r>
+      <w:r>
+        <w:rPr>
+          <w:rStyle w:val="normaltextrun"/>
+          <w:lang w:val="de-DE"/>
+        </w:rPr>
+        <w:t xml:space="preserve"> </w:t>
+      </w:r>
+      <w:r>
+        <w:rPr>
+          <w:rStyle w:val="normaltextrun"/>
+          <w:lang w:val="de-DE"/>
+        </w:rPr>
+        <w:t>Komponenten zu verschaffen.</w:t>
+      </w:r>
+    </w:p>
+    <w:p>
+      <w:pPr>
+        <w:pStyle w:val="berschrift2"/>
+      </w:pPr>
+      <w:r>
+        <w:t>Sicherheit</w:t>
+      </w:r>
+    </w:p>
+    <w:p>
+      <w:pPr>
+        <w:ind w:start="14.40pt"/>
+        <w:jc w:val="both"/>
+      </w:pPr>
+    </w:p>
+    <w:p>
+      <w:pPr>
+        <w:pStyle w:val="berschrift2"/>
+      </w:pPr>
+      <w:r>
+        <w:t>Benutzerfreundlichkeit</w:t>
+      </w:r>
+    </w:p>
+    <w:p>
+      <w:pPr>
+        <w:ind w:start="14.40pt"/>
+        <w:jc w:val="both"/>
+      </w:pPr>
+      <w:r>
+        <w:t xml:space="preserve">Die </w:t>
+      </w:r>
+    </w:p>
+    <w:p>
+      <w:pPr>
+        <w:pStyle w:val="berschrift2"/>
+      </w:pPr>
     </w:p>
     <w:p>
       <w:pPr>
         <w:pStyle w:val="berschrift1"/>
       </w:pPr>
       <w:r>
-        <w:t>Zukuntsausblick</w:t>
-      </w:r>
-    </w:p>
-    <w:p>
-      <w:pPr>
-        <w:rPr>
-          <w:lang w:val="de-DE"/>
-        </w:rPr>
-      </w:pPr>
+        <w:t>Zukun</w:t>
+      </w:r>
+      <w:r>
+        <w:t>F</w:t>
+      </w:r>
+      <w:r>
+        <w:t>tsausblick</w:t>
+      </w:r>
+    </w:p>
+    <w:p>
+      <w:pPr>
+        <w:jc w:val="both"/>
+        <w:rPr>
+          <w:lang w:val="de-DE"/>
+        </w:rPr>
+      </w:pPr>
+      <w:r>
+        <w:rPr>
+          <w:lang w:val="de-DE"/>
+        </w:rPr>
+        <w:t xml:space="preserve">     </w:t>
+      </w:r>
+      <w:r>
+        <w:rPr>
+          <w:lang w:val="de-DE"/>
+        </w:rPr>
+        <w:t xml:space="preserve"> </w:t>
+      </w:r>
       <w:r>
         <w:rPr>
           <w:lang w:val="de-DE"/>
@@ -2834,7 +2681,19 @@
         <w:rPr>
           <w:lang w:val="de-DE"/>
         </w:rPr>
-        <w:t>ine Variante des Spiels „</w:t>
+        <w:t>ine Variante</w:t>
+      </w:r>
+      <w:r>
+        <w:rPr>
+          <w:lang w:val="de-DE"/>
+        </w:rPr>
+        <w:t xml:space="preserve"> </w:t>
+      </w:r>
+      <w:r>
+        <w:rPr>
+          <w:lang w:val="de-DE"/>
+        </w:rPr>
+        <w:t>des Spiels „</w:t>
       </w:r>
       <w:proofErr w:type="spellStart"/>
       <w:r>
@@ -2854,7 +2713,268 @@
         <w:rPr>
           <w:lang w:val="de-DE"/>
         </w:rPr>
+        <w:t xml:space="preserve">. </w:t>
+      </w:r>
+    </w:p>
+    <w:p>
+      <w:pPr>
+        <w:jc w:val="both"/>
+        <w:rPr>
+          <w:lang w:val="de-DE"/>
+        </w:rPr>
+      </w:pPr>
+    </w:p>
+    <w:p>
+      <w:pPr>
+        <w:jc w:val="both"/>
+        <w:rPr>
+          <w:lang w:val="de-DE"/>
+        </w:rPr>
+      </w:pPr>
+      <w:r>
+        <w:rPr>
+          <w:lang w:val="de-DE"/>
+        </w:rPr>
+        <w:t xml:space="preserve">      </w:t>
+      </w:r>
+      <w:r>
+        <w:rPr>
+          <w:lang w:val="de-DE"/>
+        </w:rPr>
+        <w:t xml:space="preserve">Darüber hinaus könnte eine Verbesserung der Benutzeroberfläche und des Designs vorgenommen werden, um die Benutzerfreundlichkeit zu erhöhen und eine ansprechendere visuelle Erfahrung zu bieten. </w:t>
+      </w:r>
+      <w:r>
+        <w:rPr>
+          <w:lang w:val="de-DE"/>
+        </w:rPr>
+        <w:t>Dies</w:t>
+      </w:r>
+      <w:r>
+        <w:rPr>
+          <w:lang w:val="de-DE"/>
+        </w:rPr>
+        <w:t xml:space="preserve"> kann</w:t>
+      </w:r>
+      <w:r>
+        <w:rPr>
+          <w:lang w:val="de-DE"/>
+        </w:rPr>
+        <w:t xml:space="preserve"> </w:t>
+      </w:r>
+      <w:r>
+        <w:rPr>
+          <w:lang w:val="de-DE"/>
+        </w:rPr>
+        <w:t>man mit</w:t>
+      </w:r>
+      <w:r>
+        <w:rPr>
+          <w:lang w:val="de-DE"/>
+        </w:rPr>
+        <w:t xml:space="preserve"> </w:t>
+      </w:r>
+      <w:r>
+        <w:rPr>
+          <w:lang w:val="de-DE"/>
+        </w:rPr>
+        <w:t>H</w:t>
+      </w:r>
+      <w:r>
+        <w:rPr>
+          <w:lang w:val="de-DE"/>
+        </w:rPr>
+        <w:t xml:space="preserve">ilfe der Einbindung von </w:t>
+      </w:r>
+      <w:r>
+        <w:rPr>
+          <w:lang w:val="de-DE"/>
+        </w:rPr>
+        <w:t>Animation</w:t>
+      </w:r>
+      <w:r>
+        <w:rPr>
+          <w:lang w:val="de-DE"/>
+        </w:rPr>
+        <w:t>en</w:t>
+      </w:r>
+      <w:r>
+        <w:rPr>
+          <w:lang w:val="de-DE"/>
+        </w:rPr>
+        <w:t xml:space="preserve"> und Soundeffekte realisieren</w:t>
+      </w:r>
+      <w:r>
+        <w:rPr>
+          <w:lang w:val="de-DE"/>
+        </w:rPr>
         <w:t>.</w:t>
+      </w:r>
+    </w:p>
+    <w:p>
+      <w:pPr>
+        <w:jc w:val="both"/>
+      </w:pPr>
+      <w:r>
+        <w:rPr>
+          <w:lang w:val="de-DE"/>
+        </w:rPr>
+        <w:t xml:space="preserve"> </w:t>
+      </w:r>
+      <w:r>
+        <w:rPr>
+          <w:lang w:val="de-DE"/>
+        </w:rPr>
+        <w:t xml:space="preserve">    </w:t>
+      </w:r>
+      <w:r>
+        <w:rPr>
+          <w:lang w:val="de-DE"/>
+        </w:rPr>
+        <w:t xml:space="preserve">Eine weitere Möglichkeit besteht darin, die Anwendung auf andere Plattformen zu erweitern, z. B. mobile Geräte oder Tablets, um eine breitere Nutzerbasis anzusprechen. </w:t>
+      </w:r>
+      <w:r>
+        <w:t xml:space="preserve">Dies </w:t>
+      </w:r>
+      <w:proofErr w:type="spellStart"/>
+      <w:r>
+        <w:t>erfordert</w:t>
+      </w:r>
+      <w:proofErr w:type="spellEnd"/>
+      <w:r>
+        <w:t xml:space="preserve"> </w:t>
+      </w:r>
+      <w:proofErr w:type="spellStart"/>
+      <w:r>
+        <w:t>möglicherweise</w:t>
+      </w:r>
+      <w:proofErr w:type="spellEnd"/>
+      <w:r>
+        <w:t xml:space="preserve"> </w:t>
+      </w:r>
+      <w:proofErr w:type="spellStart"/>
+      <w:r>
+        <w:t>Anpassungen</w:t>
+      </w:r>
+      <w:proofErr w:type="spellEnd"/>
+      <w:r>
+        <w:t xml:space="preserve"> an das Frontend,</w:t>
+      </w:r>
+      <w:r>
+        <w:t xml:space="preserve"> um das platzieren der Pflanzen und das Werfen von Wasserbomben mit Touchscreen Eingabe zu ermöglichen</w:t>
+      </w:r>
+      <w:r>
+        <w:t>.</w:t>
+      </w:r>
+    </w:p>
+    <w:p>
+      <w:pPr>
+        <w:jc w:val="both"/>
+        <w:rPr>
+          <w:lang w:val="de-DE"/>
+        </w:rPr>
+      </w:pPr>
+      <w:r>
+        <w:rPr>
+          <w:lang w:val="de-DE"/>
+        </w:rPr>
+        <w:t xml:space="preserve"> </w:t>
+      </w:r>
+      <w:r>
+        <w:rPr>
+          <w:lang w:val="de-DE"/>
+        </w:rPr>
+        <w:t xml:space="preserve">    </w:t>
+      </w:r>
+      <w:r>
+        <w:rPr>
+          <w:lang w:val="de-DE"/>
+        </w:rPr>
+        <w:t>Das Ausbauen des Benutzerprofils sowie der Freundes- und Rangliste kann in Erwägung gezogen werden, um dem Benutzer eine personalisierte Erfahrung zu geben.</w:t>
+      </w:r>
+    </w:p>
+    <w:p>
+      <w:pPr>
+        <w:jc w:val="both"/>
+        <w:rPr>
+          <w:lang w:val="de-DE"/>
+        </w:rPr>
+      </w:pPr>
+      <w:r>
+        <w:rPr>
+          <w:lang w:val="de-DE"/>
+        </w:rPr>
+        <w:t xml:space="preserve">     </w:t>
+      </w:r>
+      <w:r>
+        <w:rPr>
+          <w:lang w:val="de-DE"/>
+        </w:rPr>
+        <w:t xml:space="preserve">Insgesamt bietet </w:t>
+      </w:r>
+      <w:proofErr w:type="spellStart"/>
+      <w:r>
+        <w:rPr>
+          <w:lang w:val="de-DE"/>
+        </w:rPr>
+        <w:t>BattleSprout</w:t>
+      </w:r>
+      <w:proofErr w:type="spellEnd"/>
+      <w:r>
+        <w:rPr>
+          <w:lang w:val="de-DE"/>
+        </w:rPr>
+        <w:t xml:space="preserve"> eine solide Grundlage für zukünftige Erweiterungen und Verbesserungen. </w:t>
+      </w:r>
+      <w:r>
+        <w:rPr>
+          <w:lang w:val="de-DE"/>
+        </w:rPr>
+        <w:t>Durch die kontinuierliche Weiterentwicklung und das Hinzufügen neuer Funktionen kann die Anwendung attraktiver werden und d</w:t>
+      </w:r>
+      <w:r>
+        <w:rPr>
+          <w:lang w:val="de-DE"/>
+        </w:rPr>
+        <w:t>ie Benutzererfahrung der Anwendung verbessert werden</w:t>
+      </w:r>
+      <w:r>
+        <w:rPr>
+          <w:lang w:val="de-DE"/>
+        </w:rPr>
+        <w:t xml:space="preserve">. </w:t>
+      </w:r>
+    </w:p>
+    <w:p>
+      <w:pPr>
+        <w:jc w:val="both"/>
+        <w:rPr>
+          <w:lang w:val="de-DE"/>
+        </w:rPr>
+      </w:pPr>
+      <w:r>
+        <w:rPr>
+          <w:lang w:val="de-DE"/>
+        </w:rPr>
+        <w:t xml:space="preserve">     </w:t>
+      </w:r>
+      <w:r>
+        <w:rPr>
+          <w:lang w:val="de-DE"/>
+        </w:rPr>
+        <w:t>Die genannten Vorschläge bieten einen Ausblick auf mögliche Entwicklungsrichtungen, die die Attraktivität der Anwendung steigern könnten.</w:t>
+      </w:r>
+    </w:p>
+    <w:p>
+      <w:pPr>
+        <w:rPr>
+          <w:lang w:val="de-DE"/>
+        </w:rPr>
+      </w:pPr>
+      <w:r>
+        <w:rPr>
+          <w:lang w:val="de-DE"/>
+        </w:rPr>
+        <w:t xml:space="preserve"> </w:t>
       </w:r>
     </w:p>
     <w:sectPr>
@@ -4907,6 +5027,7 @@
     <w:lsdException w:name="Subtitle" w:qFormat="1"/>
     <w:lsdException w:name="Strong" w:qFormat="1"/>
     <w:lsdException w:name="Emphasis" w:qFormat="1"/>
+    <w:lsdException w:name="Normal (Web)" w:uiPriority="99"/>
     <w:lsdException w:name="HTML Keyboard" w:semiHidden="1" w:unhideWhenUsed="1"/>
     <w:lsdException w:name="Normal Table" w:semiHidden="1" w:unhideWhenUsed="1"/>
     <w:lsdException w:name="annotation subject" w:semiHidden="1" w:unhideWhenUsed="1"/>
@@ -5654,6 +5775,28 @@
       <w:noProof/>
     </w:rPr>
   </w:style>
+  <w:style w:type="paragraph" w:styleId="StandardWeb">
+    <w:name w:val="Normal (Web)"/>
+    <w:basedOn w:val="Standard"/>
+    <w:uiPriority w:val="99"/>
+    <w:unhideWhenUsed/>
+    <w:rsid w:val="00C85953"/>
+    <w:pPr>
+      <w:spacing w:before="5pt" w:beforeAutospacing="1" w:after="5pt" w:afterAutospacing="1"/>
+      <w:jc w:val="start"/>
+    </w:pPr>
+    <w:rPr>
+      <w:rFonts w:eastAsia="Times New Roman"/>
+      <w:sz w:val="24"/>
+      <w:szCs w:val="24"/>
+      <w:lang w:val="de-DE" w:eastAsia="ja-JP"/>
+    </w:rPr>
+  </w:style>
+  <w:style w:type="character" w:customStyle="1" w:styleId="normaltextrun">
+    <w:name w:val="normaltextrun"/>
+    <w:basedOn w:val="Absatz-Standardschriftart"/>
+    <w:rsid w:val="00882DDA"/>
+  </w:style>
 </w:styles>
 </file>
 

</xml_diff>